<commit_message>
Release 2.3 公開準備 (ref #44)
</commit_message>
<xml_diff>
--- a/quickDBExplorer/quickDBExplorerHelp.docx
+++ b/quickDBExplorer/quickDBExplorerHelp.docx
@@ -135,11 +135,12 @@
           <w:tab w:val="right" w:leader="dot" w:pos="9628"/>
         </w:tabs>
         <w:rPr>
+          <w:rFonts w:asciiTheme="minorHAnsi" w:eastAsiaTheme="minorEastAsia" w:hAnsiTheme="minorHAnsi" w:cstheme="minorBidi"/>
           <w:noProof/>
           <w:szCs w:val="22"/>
         </w:rPr>
       </w:pPr>
-      <w:hyperlink w:anchor="_Toc288244444" w:history="1">
+      <w:hyperlink w:anchor="_Toc402209086" w:history="1">
         <w:r>
           <w:rPr>
             <w:rStyle w:val="a3"/>
@@ -149,6 +150,7 @@
         </w:r>
         <w:r>
           <w:rPr>
+            <w:rFonts w:asciiTheme="minorHAnsi" w:eastAsiaTheme="minorEastAsia" w:hAnsiTheme="minorHAnsi" w:cstheme="minorBidi"/>
             <w:noProof/>
             <w:szCs w:val="22"/>
           </w:rPr>
@@ -181,7 +183,7 @@
             <w:noProof/>
             <w:webHidden/>
           </w:rPr>
-          <w:instrText xml:space="preserve"> PAGEREF _Toc288244444 \h </w:instrText>
+          <w:instrText xml:space="preserve"> PAGEREF _Toc402209086 \h </w:instrText>
         </w:r>
         <w:r>
           <w:rPr>
@@ -220,11 +222,12 @@
           <w:tab w:val="right" w:leader="dot" w:pos="9628"/>
         </w:tabs>
         <w:rPr>
+          <w:rFonts w:asciiTheme="minorHAnsi" w:eastAsiaTheme="minorEastAsia" w:hAnsiTheme="minorHAnsi" w:cstheme="minorBidi"/>
           <w:noProof/>
           <w:szCs w:val="22"/>
         </w:rPr>
       </w:pPr>
-      <w:hyperlink w:anchor="_Toc288244445" w:history="1">
+      <w:hyperlink w:anchor="_Toc402209087" w:history="1">
         <w:r>
           <w:rPr>
             <w:rStyle w:val="a3"/>
@@ -234,6 +237,7 @@
         </w:r>
         <w:r>
           <w:rPr>
+            <w:rFonts w:asciiTheme="minorHAnsi" w:eastAsiaTheme="minorEastAsia" w:hAnsiTheme="minorHAnsi" w:cstheme="minorBidi"/>
             <w:noProof/>
             <w:szCs w:val="22"/>
           </w:rPr>
@@ -273,7 +277,7 @@
             <w:noProof/>
             <w:webHidden/>
           </w:rPr>
-          <w:instrText xml:space="preserve"> PAGEREF _Toc288244445 \h </w:instrText>
+          <w:instrText xml:space="preserve"> PAGEREF _Toc402209087 \h </w:instrText>
         </w:r>
         <w:r>
           <w:rPr>
@@ -312,11 +316,12 @@
           <w:tab w:val="right" w:leader="dot" w:pos="9628"/>
         </w:tabs>
         <w:rPr>
+          <w:rFonts w:asciiTheme="minorHAnsi" w:eastAsiaTheme="minorEastAsia" w:hAnsiTheme="minorHAnsi" w:cstheme="minorBidi"/>
           <w:noProof/>
           <w:szCs w:val="22"/>
         </w:rPr>
       </w:pPr>
-      <w:hyperlink w:anchor="_Toc288244446" w:history="1">
+      <w:hyperlink w:anchor="_Toc402209088" w:history="1">
         <w:r>
           <w:rPr>
             <w:rStyle w:val="a3"/>
@@ -326,6 +331,7 @@
         </w:r>
         <w:r>
           <w:rPr>
+            <w:rFonts w:asciiTheme="minorHAnsi" w:eastAsiaTheme="minorEastAsia" w:hAnsiTheme="minorHAnsi" w:cstheme="minorBidi"/>
             <w:noProof/>
             <w:szCs w:val="22"/>
           </w:rPr>
@@ -358,7 +364,7 @@
             <w:noProof/>
             <w:webHidden/>
           </w:rPr>
-          <w:instrText xml:space="preserve"> PAGEREF _Toc288244446 \h </w:instrText>
+          <w:instrText xml:space="preserve"> PAGEREF _Toc402209088 \h </w:instrText>
         </w:r>
         <w:r>
           <w:rPr>
@@ -397,11 +403,12 @@
           <w:tab w:val="right" w:leader="dot" w:pos="9628"/>
         </w:tabs>
         <w:rPr>
+          <w:rFonts w:asciiTheme="minorHAnsi" w:eastAsiaTheme="minorEastAsia" w:hAnsiTheme="minorHAnsi" w:cstheme="minorBidi"/>
           <w:noProof/>
           <w:szCs w:val="22"/>
         </w:rPr>
       </w:pPr>
-      <w:hyperlink w:anchor="_Toc288244447" w:history="1">
+      <w:hyperlink w:anchor="_Toc402209089" w:history="1">
         <w:r>
           <w:rPr>
             <w:rStyle w:val="a3"/>
@@ -411,6 +418,7 @@
         </w:r>
         <w:r>
           <w:rPr>
+            <w:rFonts w:asciiTheme="minorHAnsi" w:eastAsiaTheme="minorEastAsia" w:hAnsiTheme="minorHAnsi" w:cstheme="minorBidi"/>
             <w:noProof/>
             <w:szCs w:val="22"/>
           </w:rPr>
@@ -443,7 +451,7 @@
             <w:noProof/>
             <w:webHidden/>
           </w:rPr>
-          <w:instrText xml:space="preserve"> PAGEREF _Toc288244447 \h </w:instrText>
+          <w:instrText xml:space="preserve"> PAGEREF _Toc402209089 \h </w:instrText>
         </w:r>
         <w:r>
           <w:rPr>
@@ -463,7 +471,7 @@
             <w:noProof/>
             <w:webHidden/>
           </w:rPr>
-          <w:t>2</w:t>
+          <w:t>1</w:t>
         </w:r>
         <w:r>
           <w:rPr>
@@ -482,11 +490,12 @@
           <w:tab w:val="right" w:leader="dot" w:pos="9628"/>
         </w:tabs>
         <w:rPr>
+          <w:rFonts w:asciiTheme="minorHAnsi" w:eastAsiaTheme="minorEastAsia" w:hAnsiTheme="minorHAnsi" w:cstheme="minorBidi"/>
           <w:noProof/>
           <w:szCs w:val="22"/>
         </w:rPr>
       </w:pPr>
-      <w:hyperlink w:anchor="_Toc288244448" w:history="1">
+      <w:hyperlink w:anchor="_Toc402209090" w:history="1">
         <w:r>
           <w:rPr>
             <w:rStyle w:val="a3"/>
@@ -496,6 +505,7 @@
         </w:r>
         <w:r>
           <w:rPr>
+            <w:rFonts w:asciiTheme="minorHAnsi" w:eastAsiaTheme="minorEastAsia" w:hAnsiTheme="minorHAnsi" w:cstheme="minorBidi"/>
             <w:noProof/>
             <w:szCs w:val="22"/>
           </w:rPr>
@@ -528,7 +538,7 @@
             <w:noProof/>
             <w:webHidden/>
           </w:rPr>
-          <w:instrText xml:space="preserve"> PAGEREF _Toc288244448 \h </w:instrText>
+          <w:instrText xml:space="preserve"> PAGEREF _Toc402209090 \h </w:instrText>
         </w:r>
         <w:r>
           <w:rPr>
@@ -548,7 +558,7 @@
             <w:noProof/>
             <w:webHidden/>
           </w:rPr>
-          <w:t>2</w:t>
+          <w:t>1</w:t>
         </w:r>
         <w:r>
           <w:rPr>
@@ -567,11 +577,12 @@
           <w:tab w:val="right" w:leader="dot" w:pos="9628"/>
         </w:tabs>
         <w:rPr>
+          <w:rFonts w:asciiTheme="minorHAnsi" w:eastAsiaTheme="minorEastAsia" w:hAnsiTheme="minorHAnsi" w:cstheme="minorBidi"/>
           <w:noProof/>
           <w:szCs w:val="22"/>
         </w:rPr>
       </w:pPr>
-      <w:hyperlink w:anchor="_Toc288244449" w:history="1">
+      <w:hyperlink w:anchor="_Toc402209091" w:history="1">
         <w:r>
           <w:rPr>
             <w:rStyle w:val="a3"/>
@@ -581,6 +592,7 @@
         </w:r>
         <w:r>
           <w:rPr>
+            <w:rFonts w:asciiTheme="minorHAnsi" w:eastAsiaTheme="minorEastAsia" w:hAnsiTheme="minorHAnsi" w:cstheme="minorBidi"/>
             <w:noProof/>
             <w:szCs w:val="22"/>
           </w:rPr>
@@ -613,7 +625,7 @@
             <w:noProof/>
             <w:webHidden/>
           </w:rPr>
-          <w:instrText xml:space="preserve"> PAGEREF _Toc288244449 \h </w:instrText>
+          <w:instrText xml:space="preserve"> PAGEREF _Toc402209091 \h </w:instrText>
         </w:r>
         <w:r>
           <w:rPr>
@@ -633,7 +645,7 @@
             <w:noProof/>
             <w:webHidden/>
           </w:rPr>
-          <w:t>5</w:t>
+          <w:t>1</w:t>
         </w:r>
         <w:r>
           <w:rPr>
@@ -652,11 +664,12 @@
           <w:tab w:val="right" w:leader="dot" w:pos="9628"/>
         </w:tabs>
         <w:rPr>
+          <w:rFonts w:asciiTheme="minorHAnsi" w:eastAsiaTheme="minorEastAsia" w:hAnsiTheme="minorHAnsi" w:cstheme="minorBidi"/>
           <w:noProof/>
           <w:szCs w:val="22"/>
         </w:rPr>
       </w:pPr>
-      <w:hyperlink w:anchor="_Toc288244450" w:history="1">
+      <w:hyperlink w:anchor="_Toc402209092" w:history="1">
         <w:r>
           <w:rPr>
             <w:rStyle w:val="a3"/>
@@ -666,6 +679,7 @@
         </w:r>
         <w:r>
           <w:rPr>
+            <w:rFonts w:asciiTheme="minorHAnsi" w:eastAsiaTheme="minorEastAsia" w:hAnsiTheme="minorHAnsi" w:cstheme="minorBidi"/>
             <w:noProof/>
             <w:szCs w:val="22"/>
           </w:rPr>
@@ -713,7 +727,7 @@
             <w:noProof/>
             <w:webHidden/>
           </w:rPr>
-          <w:instrText xml:space="preserve"> PAGEREF _Toc288244450 \h </w:instrText>
+          <w:instrText xml:space="preserve"> PAGEREF _Toc402209092 \h </w:instrText>
         </w:r>
         <w:r>
           <w:rPr>
@@ -733,7 +747,7 @@
             <w:noProof/>
             <w:webHidden/>
           </w:rPr>
-          <w:t>6</w:t>
+          <w:t>1</w:t>
         </w:r>
         <w:r>
           <w:rPr>
@@ -752,11 +766,12 @@
           <w:tab w:val="right" w:leader="dot" w:pos="9628"/>
         </w:tabs>
         <w:rPr>
+          <w:rFonts w:asciiTheme="minorHAnsi" w:eastAsiaTheme="minorEastAsia" w:hAnsiTheme="minorHAnsi" w:cstheme="minorBidi"/>
           <w:noProof/>
           <w:szCs w:val="22"/>
         </w:rPr>
       </w:pPr>
-      <w:hyperlink w:anchor="_Toc288244451" w:history="1">
+      <w:hyperlink w:anchor="_Toc402209093" w:history="1">
         <w:r>
           <w:rPr>
             <w:rStyle w:val="a3"/>
@@ -766,6 +781,7 @@
         </w:r>
         <w:r>
           <w:rPr>
+            <w:rFonts w:asciiTheme="minorHAnsi" w:eastAsiaTheme="minorEastAsia" w:hAnsiTheme="minorHAnsi" w:cstheme="minorBidi"/>
             <w:noProof/>
             <w:szCs w:val="22"/>
           </w:rPr>
@@ -805,7 +821,7 @@
             <w:noProof/>
             <w:webHidden/>
           </w:rPr>
-          <w:instrText xml:space="preserve"> PAGEREF _Toc288244451 \h </w:instrText>
+          <w:instrText xml:space="preserve"> PAGEREF _Toc402209093 \h </w:instrText>
         </w:r>
         <w:r>
           <w:rPr>
@@ -825,7 +841,7 @@
             <w:noProof/>
             <w:webHidden/>
           </w:rPr>
-          <w:t>6</w:t>
+          <w:t>1</w:t>
         </w:r>
         <w:r>
           <w:rPr>
@@ -844,11 +860,12 @@
           <w:tab w:val="right" w:leader="dot" w:pos="9628"/>
         </w:tabs>
         <w:rPr>
+          <w:rFonts w:asciiTheme="minorHAnsi" w:eastAsiaTheme="minorEastAsia" w:hAnsiTheme="minorHAnsi" w:cstheme="minorBidi"/>
           <w:noProof/>
           <w:szCs w:val="22"/>
         </w:rPr>
       </w:pPr>
-      <w:hyperlink w:anchor="_Toc288244452" w:history="1">
+      <w:hyperlink w:anchor="_Toc402209094" w:history="1">
         <w:r>
           <w:rPr>
             <w:rStyle w:val="a3"/>
@@ -858,6 +875,7 @@
         </w:r>
         <w:r>
           <w:rPr>
+            <w:rFonts w:asciiTheme="minorHAnsi" w:eastAsiaTheme="minorEastAsia" w:hAnsiTheme="minorHAnsi" w:cstheme="minorBidi"/>
             <w:noProof/>
             <w:szCs w:val="22"/>
           </w:rPr>
@@ -890,7 +908,7 @@
             <w:noProof/>
             <w:webHidden/>
           </w:rPr>
-          <w:instrText xml:space="preserve"> PAGEREF _Toc288244452 \h </w:instrText>
+          <w:instrText xml:space="preserve"> PAGEREF _Toc402209094 \h </w:instrText>
         </w:r>
         <w:r>
           <w:rPr>
@@ -910,7 +928,7 @@
             <w:noProof/>
             <w:webHidden/>
           </w:rPr>
-          <w:t>7</w:t>
+          <w:t>1</w:t>
         </w:r>
         <w:r>
           <w:rPr>
@@ -929,11 +947,12 @@
           <w:tab w:val="right" w:leader="dot" w:pos="9628"/>
         </w:tabs>
         <w:rPr>
+          <w:rFonts w:asciiTheme="minorHAnsi" w:eastAsiaTheme="minorEastAsia" w:hAnsiTheme="minorHAnsi" w:cstheme="minorBidi"/>
           <w:noProof/>
           <w:szCs w:val="22"/>
         </w:rPr>
       </w:pPr>
-      <w:hyperlink w:anchor="_Toc288244453" w:history="1">
+      <w:hyperlink w:anchor="_Toc402209095" w:history="1">
         <w:r>
           <w:rPr>
             <w:rStyle w:val="a3"/>
@@ -943,6 +962,7 @@
         </w:r>
         <w:r>
           <w:rPr>
+            <w:rFonts w:asciiTheme="minorHAnsi" w:eastAsiaTheme="minorEastAsia" w:hAnsiTheme="minorHAnsi" w:cstheme="minorBidi"/>
             <w:noProof/>
             <w:szCs w:val="22"/>
           </w:rPr>
@@ -975,7 +995,7 @@
             <w:noProof/>
             <w:webHidden/>
           </w:rPr>
-          <w:instrText xml:space="preserve"> PAGEREF _Toc288244453 \h </w:instrText>
+          <w:instrText xml:space="preserve"> PAGEREF _Toc402209095 \h </w:instrText>
         </w:r>
         <w:r>
           <w:rPr>
@@ -995,7 +1015,7 @@
             <w:noProof/>
             <w:webHidden/>
           </w:rPr>
-          <w:t>8</w:t>
+          <w:t>1</w:t>
         </w:r>
         <w:r>
           <w:rPr>
@@ -1014,11 +1034,12 @@
           <w:tab w:val="right" w:leader="dot" w:pos="9628"/>
         </w:tabs>
         <w:rPr>
+          <w:rFonts w:asciiTheme="minorHAnsi" w:eastAsiaTheme="minorEastAsia" w:hAnsiTheme="minorHAnsi" w:cstheme="minorBidi"/>
           <w:noProof/>
           <w:szCs w:val="22"/>
         </w:rPr>
       </w:pPr>
-      <w:hyperlink w:anchor="_Toc288244454" w:history="1">
+      <w:hyperlink w:anchor="_Toc402209096" w:history="1">
         <w:r>
           <w:rPr>
             <w:rStyle w:val="a3"/>
@@ -1028,6 +1049,7 @@
         </w:r>
         <w:r>
           <w:rPr>
+            <w:rFonts w:asciiTheme="minorHAnsi" w:eastAsiaTheme="minorEastAsia" w:hAnsiTheme="minorHAnsi" w:cstheme="minorBidi"/>
             <w:noProof/>
             <w:szCs w:val="22"/>
           </w:rPr>
@@ -1075,7 +1097,7 @@
             <w:noProof/>
             <w:webHidden/>
           </w:rPr>
-          <w:instrText xml:space="preserve"> PAGEREF _Toc288244454 \h </w:instrText>
+          <w:instrText xml:space="preserve"> PAGEREF _Toc402209096 \h </w:instrText>
         </w:r>
         <w:r>
           <w:rPr>
@@ -1095,7 +1117,7 @@
             <w:noProof/>
             <w:webHidden/>
           </w:rPr>
-          <w:t>8</w:t>
+          <w:t>1</w:t>
         </w:r>
         <w:r>
           <w:rPr>
@@ -1114,11 +1136,12 @@
           <w:tab w:val="right" w:leader="dot" w:pos="9628"/>
         </w:tabs>
         <w:rPr>
+          <w:rFonts w:asciiTheme="minorHAnsi" w:eastAsiaTheme="minorEastAsia" w:hAnsiTheme="minorHAnsi" w:cstheme="minorBidi"/>
           <w:noProof/>
           <w:szCs w:val="22"/>
         </w:rPr>
       </w:pPr>
-      <w:hyperlink w:anchor="_Toc288244455" w:history="1">
+      <w:hyperlink w:anchor="_Toc402209097" w:history="1">
         <w:r>
           <w:rPr>
             <w:rStyle w:val="a3"/>
@@ -1128,6 +1151,7 @@
         </w:r>
         <w:r>
           <w:rPr>
+            <w:rFonts w:asciiTheme="minorHAnsi" w:eastAsiaTheme="minorEastAsia" w:hAnsiTheme="minorHAnsi" w:cstheme="minorBidi"/>
             <w:noProof/>
             <w:szCs w:val="22"/>
           </w:rPr>
@@ -1160,7 +1184,7 @@
             <w:noProof/>
             <w:webHidden/>
           </w:rPr>
-          <w:instrText xml:space="preserve"> PAGEREF _Toc288244455 \h </w:instrText>
+          <w:instrText xml:space="preserve"> PAGEREF _Toc402209097 \h </w:instrText>
         </w:r>
         <w:r>
           <w:rPr>
@@ -1180,7 +1204,7 @@
             <w:noProof/>
             <w:webHidden/>
           </w:rPr>
-          <w:t>8</w:t>
+          <w:t>1</w:t>
         </w:r>
         <w:r>
           <w:rPr>
@@ -1199,11 +1223,12 @@
           <w:tab w:val="right" w:leader="dot" w:pos="9628"/>
         </w:tabs>
         <w:rPr>
+          <w:rFonts w:asciiTheme="minorHAnsi" w:eastAsiaTheme="minorEastAsia" w:hAnsiTheme="minorHAnsi" w:cstheme="minorBidi"/>
           <w:noProof/>
           <w:szCs w:val="22"/>
         </w:rPr>
       </w:pPr>
-      <w:hyperlink w:anchor="_Toc288244456" w:history="1">
+      <w:hyperlink w:anchor="_Toc402209098" w:history="1">
         <w:r>
           <w:rPr>
             <w:rStyle w:val="a3"/>
@@ -1213,6 +1238,7 @@
         </w:r>
         <w:r>
           <w:rPr>
+            <w:rFonts w:asciiTheme="minorHAnsi" w:eastAsiaTheme="minorEastAsia" w:hAnsiTheme="minorHAnsi" w:cstheme="minorBidi"/>
             <w:noProof/>
             <w:szCs w:val="22"/>
           </w:rPr>
@@ -1245,7 +1271,7 @@
             <w:noProof/>
             <w:webHidden/>
           </w:rPr>
-          <w:instrText xml:space="preserve"> PAGEREF _Toc288244456 \h </w:instrText>
+          <w:instrText xml:space="preserve"> PAGEREF _Toc402209098 \h </w:instrText>
         </w:r>
         <w:r>
           <w:rPr>
@@ -1265,7 +1291,7 @@
             <w:noProof/>
             <w:webHidden/>
           </w:rPr>
-          <w:t>8</w:t>
+          <w:t>1</w:t>
         </w:r>
         <w:r>
           <w:rPr>
@@ -1284,11 +1310,12 @@
           <w:tab w:val="right" w:leader="dot" w:pos="9628"/>
         </w:tabs>
         <w:rPr>
+          <w:rFonts w:asciiTheme="minorHAnsi" w:eastAsiaTheme="minorEastAsia" w:hAnsiTheme="minorHAnsi" w:cstheme="minorBidi"/>
           <w:noProof/>
           <w:szCs w:val="22"/>
         </w:rPr>
       </w:pPr>
-      <w:hyperlink w:anchor="_Toc288244457" w:history="1">
+      <w:hyperlink w:anchor="_Toc402209099" w:history="1">
         <w:r>
           <w:rPr>
             <w:rStyle w:val="a3"/>
@@ -1298,6 +1325,7 @@
         </w:r>
         <w:r>
           <w:rPr>
+            <w:rFonts w:asciiTheme="minorHAnsi" w:eastAsiaTheme="minorEastAsia" w:hAnsiTheme="minorHAnsi" w:cstheme="minorBidi"/>
             <w:noProof/>
             <w:szCs w:val="22"/>
           </w:rPr>
@@ -1330,7 +1358,7 @@
             <w:noProof/>
             <w:webHidden/>
           </w:rPr>
-          <w:instrText xml:space="preserve"> PAGEREF _Toc288244457 \h </w:instrText>
+          <w:instrText xml:space="preserve"> PAGEREF _Toc402209099 \h </w:instrText>
         </w:r>
         <w:r>
           <w:rPr>
@@ -1350,7 +1378,7 @@
             <w:noProof/>
             <w:webHidden/>
           </w:rPr>
-          <w:t>8</w:t>
+          <w:t>1</w:t>
         </w:r>
         <w:r>
           <w:rPr>
@@ -1369,11 +1397,12 @@
           <w:tab w:val="right" w:leader="dot" w:pos="9628"/>
         </w:tabs>
         <w:rPr>
+          <w:rFonts w:asciiTheme="minorHAnsi" w:eastAsiaTheme="minorEastAsia" w:hAnsiTheme="minorHAnsi" w:cstheme="minorBidi"/>
           <w:noProof/>
           <w:szCs w:val="22"/>
         </w:rPr>
       </w:pPr>
-      <w:hyperlink w:anchor="_Toc288244458" w:history="1">
+      <w:hyperlink w:anchor="_Toc402209100" w:history="1">
         <w:r>
           <w:rPr>
             <w:rStyle w:val="a3"/>
@@ -1383,6 +1412,7 @@
         </w:r>
         <w:r>
           <w:rPr>
+            <w:rFonts w:asciiTheme="minorHAnsi" w:eastAsiaTheme="minorEastAsia" w:hAnsiTheme="minorHAnsi" w:cstheme="minorBidi"/>
             <w:noProof/>
             <w:szCs w:val="22"/>
           </w:rPr>
@@ -1422,7 +1452,7 @@
             <w:noProof/>
             <w:webHidden/>
           </w:rPr>
-          <w:instrText xml:space="preserve"> PAGEREF _Toc288244458 \h </w:instrText>
+          <w:instrText xml:space="preserve"> PAGEREF _Toc402209100 \h </w:instrText>
         </w:r>
         <w:r>
           <w:rPr>
@@ -1442,7 +1472,7 @@
             <w:noProof/>
             <w:webHidden/>
           </w:rPr>
-          <w:t>8</w:t>
+          <w:t>1</w:t>
         </w:r>
         <w:r>
           <w:rPr>
@@ -1461,11 +1491,12 @@
           <w:tab w:val="right" w:leader="dot" w:pos="9628"/>
         </w:tabs>
         <w:rPr>
+          <w:rFonts w:asciiTheme="minorHAnsi" w:eastAsiaTheme="minorEastAsia" w:hAnsiTheme="minorHAnsi" w:cstheme="minorBidi"/>
           <w:noProof/>
           <w:szCs w:val="22"/>
         </w:rPr>
       </w:pPr>
-      <w:hyperlink w:anchor="_Toc288244459" w:history="1">
+      <w:hyperlink w:anchor="_Toc402209101" w:history="1">
         <w:r>
           <w:rPr>
             <w:rStyle w:val="a3"/>
@@ -1475,6 +1506,7 @@
         </w:r>
         <w:r>
           <w:rPr>
+            <w:rFonts w:asciiTheme="minorHAnsi" w:eastAsiaTheme="minorEastAsia" w:hAnsiTheme="minorHAnsi" w:cstheme="minorBidi"/>
             <w:noProof/>
             <w:szCs w:val="22"/>
           </w:rPr>
@@ -1507,7 +1539,7 @@
             <w:noProof/>
             <w:webHidden/>
           </w:rPr>
-          <w:instrText xml:space="preserve"> PAGEREF _Toc288244459 \h </w:instrText>
+          <w:instrText xml:space="preserve"> PAGEREF _Toc402209101 \h </w:instrText>
         </w:r>
         <w:r>
           <w:rPr>
@@ -1527,7 +1559,7 @@
             <w:noProof/>
             <w:webHidden/>
           </w:rPr>
-          <w:t>11</w:t>
+          <w:t>1</w:t>
         </w:r>
         <w:r>
           <w:rPr>
@@ -1546,11 +1578,12 @@
           <w:tab w:val="right" w:leader="dot" w:pos="9628"/>
         </w:tabs>
         <w:rPr>
+          <w:rFonts w:asciiTheme="minorHAnsi" w:eastAsiaTheme="minorEastAsia" w:hAnsiTheme="minorHAnsi" w:cstheme="minorBidi"/>
           <w:noProof/>
           <w:szCs w:val="22"/>
         </w:rPr>
       </w:pPr>
-      <w:hyperlink w:anchor="_Toc288244460" w:history="1">
+      <w:hyperlink w:anchor="_Toc402209102" w:history="1">
         <w:r>
           <w:rPr>
             <w:rStyle w:val="a3"/>
@@ -1560,6 +1593,7 @@
         </w:r>
         <w:r>
           <w:rPr>
+            <w:rFonts w:asciiTheme="minorHAnsi" w:eastAsiaTheme="minorEastAsia" w:hAnsiTheme="minorHAnsi" w:cstheme="minorBidi"/>
             <w:noProof/>
             <w:szCs w:val="22"/>
           </w:rPr>
@@ -1592,7 +1626,7 @@
             <w:noProof/>
             <w:webHidden/>
           </w:rPr>
-          <w:instrText xml:space="preserve"> PAGEREF _Toc288244460 \h </w:instrText>
+          <w:instrText xml:space="preserve"> PAGEREF _Toc402209102 \h </w:instrText>
         </w:r>
         <w:r>
           <w:rPr>
@@ -1612,7 +1646,7 @@
             <w:noProof/>
             <w:webHidden/>
           </w:rPr>
-          <w:t>11</w:t>
+          <w:t>1</w:t>
         </w:r>
         <w:r>
           <w:rPr>
@@ -1631,11 +1665,12 @@
           <w:tab w:val="right" w:leader="dot" w:pos="9628"/>
         </w:tabs>
         <w:rPr>
+          <w:rFonts w:asciiTheme="minorHAnsi" w:eastAsiaTheme="minorEastAsia" w:hAnsiTheme="minorHAnsi" w:cstheme="minorBidi"/>
           <w:noProof/>
           <w:szCs w:val="22"/>
         </w:rPr>
       </w:pPr>
-      <w:hyperlink w:anchor="_Toc288244461" w:history="1">
+      <w:hyperlink w:anchor="_Toc402209103" w:history="1">
         <w:r>
           <w:rPr>
             <w:rStyle w:val="a3"/>
@@ -1645,6 +1680,7 @@
         </w:r>
         <w:r>
           <w:rPr>
+            <w:rFonts w:asciiTheme="minorHAnsi" w:eastAsiaTheme="minorEastAsia" w:hAnsiTheme="minorHAnsi" w:cstheme="minorBidi"/>
             <w:noProof/>
             <w:szCs w:val="22"/>
           </w:rPr>
@@ -1677,7 +1713,7 @@
             <w:noProof/>
             <w:webHidden/>
           </w:rPr>
-          <w:instrText xml:space="preserve"> PAGEREF _Toc288244461 \h </w:instrText>
+          <w:instrText xml:space="preserve"> PAGEREF _Toc402209103 \h </w:instrText>
         </w:r>
         <w:r>
           <w:rPr>
@@ -1697,7 +1733,7 @@
             <w:noProof/>
             <w:webHidden/>
           </w:rPr>
-          <w:t>12</w:t>
+          <w:t>1</w:t>
         </w:r>
         <w:r>
           <w:rPr>
@@ -1716,11 +1752,12 @@
           <w:tab w:val="right" w:leader="dot" w:pos="9628"/>
         </w:tabs>
         <w:rPr>
+          <w:rFonts w:asciiTheme="minorHAnsi" w:eastAsiaTheme="minorEastAsia" w:hAnsiTheme="minorHAnsi" w:cstheme="minorBidi"/>
           <w:noProof/>
           <w:szCs w:val="22"/>
         </w:rPr>
       </w:pPr>
-      <w:hyperlink w:anchor="_Toc288244462" w:history="1">
+      <w:hyperlink w:anchor="_Toc402209104" w:history="1">
         <w:r>
           <w:rPr>
             <w:rStyle w:val="a3"/>
@@ -1730,6 +1767,7 @@
         </w:r>
         <w:r>
           <w:rPr>
+            <w:rFonts w:asciiTheme="minorHAnsi" w:eastAsiaTheme="minorEastAsia" w:hAnsiTheme="minorHAnsi" w:cstheme="minorBidi"/>
             <w:noProof/>
             <w:szCs w:val="22"/>
           </w:rPr>
@@ -1762,7 +1800,7 @@
             <w:noProof/>
             <w:webHidden/>
           </w:rPr>
-          <w:instrText xml:space="preserve"> PAGEREF _Toc288244462 \h </w:instrText>
+          <w:instrText xml:space="preserve"> PAGEREF _Toc402209104 \h </w:instrText>
         </w:r>
         <w:r>
           <w:rPr>
@@ -1782,7 +1820,7 @@
             <w:noProof/>
             <w:webHidden/>
           </w:rPr>
-          <w:t>12</w:t>
+          <w:t>1</w:t>
         </w:r>
         <w:r>
           <w:rPr>
@@ -1801,11 +1839,12 @@
           <w:tab w:val="right" w:leader="dot" w:pos="9628"/>
         </w:tabs>
         <w:rPr>
+          <w:rFonts w:asciiTheme="minorHAnsi" w:eastAsiaTheme="minorEastAsia" w:hAnsiTheme="minorHAnsi" w:cstheme="minorBidi"/>
           <w:noProof/>
           <w:szCs w:val="22"/>
         </w:rPr>
       </w:pPr>
-      <w:hyperlink w:anchor="_Toc288244463" w:history="1">
+      <w:hyperlink w:anchor="_Toc402209105" w:history="1">
         <w:r>
           <w:rPr>
             <w:rStyle w:val="a3"/>
@@ -1815,6 +1854,7 @@
         </w:r>
         <w:r>
           <w:rPr>
+            <w:rFonts w:asciiTheme="minorHAnsi" w:eastAsiaTheme="minorEastAsia" w:hAnsiTheme="minorHAnsi" w:cstheme="minorBidi"/>
             <w:noProof/>
             <w:szCs w:val="22"/>
           </w:rPr>
@@ -1847,7 +1887,7 @@
             <w:noProof/>
             <w:webHidden/>
           </w:rPr>
-          <w:instrText xml:space="preserve"> PAGEREF _Toc288244463 \h </w:instrText>
+          <w:instrText xml:space="preserve"> PAGEREF _Toc402209105 \h </w:instrText>
         </w:r>
         <w:r>
           <w:rPr>
@@ -1867,7 +1907,7 @@
             <w:noProof/>
             <w:webHidden/>
           </w:rPr>
-          <w:t>14</w:t>
+          <w:t>1</w:t>
         </w:r>
         <w:r>
           <w:rPr>
@@ -1886,11 +1926,12 @@
           <w:tab w:val="right" w:leader="dot" w:pos="9628"/>
         </w:tabs>
         <w:rPr>
+          <w:rFonts w:asciiTheme="minorHAnsi" w:eastAsiaTheme="minorEastAsia" w:hAnsiTheme="minorHAnsi" w:cstheme="minorBidi"/>
           <w:noProof/>
           <w:szCs w:val="22"/>
         </w:rPr>
       </w:pPr>
-      <w:hyperlink w:anchor="_Toc288244464" w:history="1">
+      <w:hyperlink w:anchor="_Toc402209106" w:history="1">
         <w:r>
           <w:rPr>
             <w:rStyle w:val="a3"/>
@@ -1900,6 +1941,7 @@
         </w:r>
         <w:r>
           <w:rPr>
+            <w:rFonts w:asciiTheme="minorHAnsi" w:eastAsiaTheme="minorEastAsia" w:hAnsiTheme="minorHAnsi" w:cstheme="minorBidi"/>
             <w:noProof/>
             <w:szCs w:val="22"/>
           </w:rPr>
@@ -1932,7 +1974,7 @@
             <w:noProof/>
             <w:webHidden/>
           </w:rPr>
-          <w:instrText xml:space="preserve"> PAGEREF _Toc288244464 \h </w:instrText>
+          <w:instrText xml:space="preserve"> PAGEREF _Toc402209106 \h </w:instrText>
         </w:r>
         <w:r>
           <w:rPr>
@@ -1952,7 +1994,7 @@
             <w:noProof/>
             <w:webHidden/>
           </w:rPr>
-          <w:t>14</w:t>
+          <w:t>1</w:t>
         </w:r>
         <w:r>
           <w:rPr>
@@ -1971,11 +2013,12 @@
           <w:tab w:val="right" w:leader="dot" w:pos="9628"/>
         </w:tabs>
         <w:rPr>
+          <w:rFonts w:asciiTheme="minorHAnsi" w:eastAsiaTheme="minorEastAsia" w:hAnsiTheme="minorHAnsi" w:cstheme="minorBidi"/>
           <w:noProof/>
           <w:szCs w:val="22"/>
         </w:rPr>
       </w:pPr>
-      <w:hyperlink w:anchor="_Toc288244465" w:history="1">
+      <w:hyperlink w:anchor="_Toc402209107" w:history="1">
         <w:r>
           <w:rPr>
             <w:rStyle w:val="a3"/>
@@ -1985,6 +2028,7 @@
         </w:r>
         <w:r>
           <w:rPr>
+            <w:rFonts w:asciiTheme="minorHAnsi" w:eastAsiaTheme="minorEastAsia" w:hAnsiTheme="minorHAnsi" w:cstheme="minorBidi"/>
             <w:noProof/>
             <w:szCs w:val="22"/>
           </w:rPr>
@@ -2017,7 +2061,7 @@
             <w:noProof/>
             <w:webHidden/>
           </w:rPr>
-          <w:instrText xml:space="preserve"> PAGEREF _Toc288244465 \h </w:instrText>
+          <w:instrText xml:space="preserve"> PAGEREF _Toc402209107 \h </w:instrText>
         </w:r>
         <w:r>
           <w:rPr>
@@ -2037,7 +2081,7 @@
             <w:noProof/>
             <w:webHidden/>
           </w:rPr>
-          <w:t>17</w:t>
+          <w:t>1</w:t>
         </w:r>
         <w:r>
           <w:rPr>
@@ -2056,11 +2100,12 @@
           <w:tab w:val="right" w:leader="dot" w:pos="9628"/>
         </w:tabs>
         <w:rPr>
+          <w:rFonts w:asciiTheme="minorHAnsi" w:eastAsiaTheme="minorEastAsia" w:hAnsiTheme="minorHAnsi" w:cstheme="minorBidi"/>
           <w:noProof/>
           <w:szCs w:val="22"/>
         </w:rPr>
       </w:pPr>
-      <w:hyperlink w:anchor="_Toc288244466" w:history="1">
+      <w:hyperlink w:anchor="_Toc402209108" w:history="1">
         <w:r>
           <w:rPr>
             <w:rStyle w:val="a3"/>
@@ -2070,6 +2115,7 @@
         </w:r>
         <w:r>
           <w:rPr>
+            <w:rFonts w:asciiTheme="minorHAnsi" w:eastAsiaTheme="minorEastAsia" w:hAnsiTheme="minorHAnsi" w:cstheme="minorBidi"/>
             <w:noProof/>
             <w:szCs w:val="22"/>
           </w:rPr>
@@ -2102,7 +2148,7 @@
             <w:noProof/>
             <w:webHidden/>
           </w:rPr>
-          <w:instrText xml:space="preserve"> PAGEREF _Toc288244466 \h </w:instrText>
+          <w:instrText xml:space="preserve"> PAGEREF _Toc402209108 \h </w:instrText>
         </w:r>
         <w:r>
           <w:rPr>
@@ -2122,7 +2168,7 @@
             <w:noProof/>
             <w:webHidden/>
           </w:rPr>
-          <w:t>17</w:t>
+          <w:t>1</w:t>
         </w:r>
         <w:r>
           <w:rPr>
@@ -2141,11 +2187,12 @@
           <w:tab w:val="right" w:leader="dot" w:pos="9628"/>
         </w:tabs>
         <w:rPr>
+          <w:rFonts w:asciiTheme="minorHAnsi" w:eastAsiaTheme="minorEastAsia" w:hAnsiTheme="minorHAnsi" w:cstheme="minorBidi"/>
           <w:noProof/>
           <w:szCs w:val="22"/>
         </w:rPr>
       </w:pPr>
-      <w:hyperlink w:anchor="_Toc288244467" w:history="1">
+      <w:hyperlink w:anchor="_Toc402209109" w:history="1">
         <w:r>
           <w:rPr>
             <w:rStyle w:val="a3"/>
@@ -2155,6 +2202,7 @@
         </w:r>
         <w:r>
           <w:rPr>
+            <w:rFonts w:asciiTheme="minorHAnsi" w:eastAsiaTheme="minorEastAsia" w:hAnsiTheme="minorHAnsi" w:cstheme="minorBidi"/>
             <w:noProof/>
             <w:szCs w:val="22"/>
           </w:rPr>
@@ -2187,7 +2235,7 @@
             <w:noProof/>
             <w:webHidden/>
           </w:rPr>
-          <w:instrText xml:space="preserve"> PAGEREF _Toc288244467 \h </w:instrText>
+          <w:instrText xml:space="preserve"> PAGEREF _Toc402209109 \h </w:instrText>
         </w:r>
         <w:r>
           <w:rPr>
@@ -2207,7 +2255,7 @@
             <w:noProof/>
             <w:webHidden/>
           </w:rPr>
-          <w:t>18</w:t>
+          <w:t>1</w:t>
         </w:r>
         <w:r>
           <w:rPr>
@@ -2226,11 +2274,12 @@
           <w:tab w:val="right" w:leader="dot" w:pos="9628"/>
         </w:tabs>
         <w:rPr>
+          <w:rFonts w:asciiTheme="minorHAnsi" w:eastAsiaTheme="minorEastAsia" w:hAnsiTheme="minorHAnsi" w:cstheme="minorBidi"/>
           <w:noProof/>
           <w:szCs w:val="22"/>
         </w:rPr>
       </w:pPr>
-      <w:hyperlink w:anchor="_Toc288244468" w:history="1">
+      <w:hyperlink w:anchor="_Toc402209110" w:history="1">
         <w:r>
           <w:rPr>
             <w:rStyle w:val="a3"/>
@@ -2240,6 +2289,7 @@
         </w:r>
         <w:r>
           <w:rPr>
+            <w:rFonts w:asciiTheme="minorHAnsi" w:eastAsiaTheme="minorEastAsia" w:hAnsiTheme="minorHAnsi" w:cstheme="minorBidi"/>
             <w:noProof/>
             <w:szCs w:val="22"/>
           </w:rPr>
@@ -2279,7 +2329,7 @@
             <w:noProof/>
             <w:webHidden/>
           </w:rPr>
-          <w:instrText xml:space="preserve"> PAGEREF _Toc288244468 \h </w:instrText>
+          <w:instrText xml:space="preserve"> PAGEREF _Toc402209110 \h </w:instrText>
         </w:r>
         <w:r>
           <w:rPr>
@@ -2299,7 +2349,7 @@
             <w:noProof/>
             <w:webHidden/>
           </w:rPr>
-          <w:t>18</w:t>
+          <w:t>1</w:t>
         </w:r>
         <w:r>
           <w:rPr>
@@ -2318,11 +2368,12 @@
           <w:tab w:val="right" w:leader="dot" w:pos="9628"/>
         </w:tabs>
         <w:rPr>
+          <w:rFonts w:asciiTheme="minorHAnsi" w:eastAsiaTheme="minorEastAsia" w:hAnsiTheme="minorHAnsi" w:cstheme="minorBidi"/>
           <w:noProof/>
           <w:szCs w:val="22"/>
         </w:rPr>
       </w:pPr>
-      <w:hyperlink w:anchor="_Toc288244469" w:history="1">
+      <w:hyperlink w:anchor="_Toc402209111" w:history="1">
         <w:r>
           <w:rPr>
             <w:rStyle w:val="a3"/>
@@ -2332,6 +2383,7 @@
         </w:r>
         <w:r>
           <w:rPr>
+            <w:rFonts w:asciiTheme="minorHAnsi" w:eastAsiaTheme="minorEastAsia" w:hAnsiTheme="minorHAnsi" w:cstheme="minorBidi"/>
             <w:noProof/>
             <w:szCs w:val="22"/>
           </w:rPr>
@@ -2364,7 +2416,7 @@
             <w:noProof/>
             <w:webHidden/>
           </w:rPr>
-          <w:instrText xml:space="preserve"> PAGEREF _Toc288244469 \h </w:instrText>
+          <w:instrText xml:space="preserve"> PAGEREF _Toc402209111 \h </w:instrText>
         </w:r>
         <w:r>
           <w:rPr>
@@ -2384,7 +2436,7 @@
             <w:noProof/>
             <w:webHidden/>
           </w:rPr>
-          <w:t>19</w:t>
+          <w:t>1</w:t>
         </w:r>
         <w:r>
           <w:rPr>
@@ -2403,11 +2455,12 @@
           <w:tab w:val="right" w:leader="dot" w:pos="9628"/>
         </w:tabs>
         <w:rPr>
+          <w:rFonts w:asciiTheme="minorHAnsi" w:eastAsiaTheme="minorEastAsia" w:hAnsiTheme="minorHAnsi" w:cstheme="minorBidi"/>
           <w:noProof/>
           <w:szCs w:val="22"/>
         </w:rPr>
       </w:pPr>
-      <w:hyperlink w:anchor="_Toc288244470" w:history="1">
+      <w:hyperlink w:anchor="_Toc402209112" w:history="1">
         <w:r>
           <w:rPr>
             <w:rStyle w:val="a3"/>
@@ -2417,6 +2470,7 @@
         </w:r>
         <w:r>
           <w:rPr>
+            <w:rFonts w:asciiTheme="minorHAnsi" w:eastAsiaTheme="minorEastAsia" w:hAnsiTheme="minorHAnsi" w:cstheme="minorBidi"/>
             <w:noProof/>
             <w:szCs w:val="22"/>
           </w:rPr>
@@ -2456,7 +2510,7 @@
             <w:noProof/>
             <w:webHidden/>
           </w:rPr>
-          <w:instrText xml:space="preserve"> PAGEREF _Toc288244470 \h </w:instrText>
+          <w:instrText xml:space="preserve"> PAGEREF _Toc402209112 \h </w:instrText>
         </w:r>
         <w:r>
           <w:rPr>
@@ -2476,7 +2530,7 @@
             <w:noProof/>
             <w:webHidden/>
           </w:rPr>
-          <w:t>20</w:t>
+          <w:t>1</w:t>
         </w:r>
         <w:r>
           <w:rPr>
@@ -2495,11 +2549,12 @@
           <w:tab w:val="right" w:leader="dot" w:pos="9628"/>
         </w:tabs>
         <w:rPr>
+          <w:rFonts w:asciiTheme="minorHAnsi" w:eastAsiaTheme="minorEastAsia" w:hAnsiTheme="minorHAnsi" w:cstheme="minorBidi"/>
           <w:noProof/>
           <w:szCs w:val="22"/>
         </w:rPr>
       </w:pPr>
-      <w:hyperlink w:anchor="_Toc288244471" w:history="1">
+      <w:hyperlink w:anchor="_Toc402209113" w:history="1">
         <w:r>
           <w:rPr>
             <w:rStyle w:val="a3"/>
@@ -2509,6 +2564,7 @@
         </w:r>
         <w:r>
           <w:rPr>
+            <w:rFonts w:asciiTheme="minorHAnsi" w:eastAsiaTheme="minorEastAsia" w:hAnsiTheme="minorHAnsi" w:cstheme="minorBidi"/>
             <w:noProof/>
             <w:szCs w:val="22"/>
           </w:rPr>
@@ -2541,7 +2597,7 @@
             <w:noProof/>
             <w:webHidden/>
           </w:rPr>
-          <w:instrText xml:space="preserve"> PAGEREF _Toc288244471 \h </w:instrText>
+          <w:instrText xml:space="preserve"> PAGEREF _Toc402209113 \h </w:instrText>
         </w:r>
         <w:r>
           <w:rPr>
@@ -2561,7 +2617,7 @@
             <w:noProof/>
             <w:webHidden/>
           </w:rPr>
-          <w:t>20</w:t>
+          <w:t>1</w:t>
         </w:r>
         <w:r>
           <w:rPr>
@@ -2580,11 +2636,12 @@
           <w:tab w:val="right" w:leader="dot" w:pos="9628"/>
         </w:tabs>
         <w:rPr>
+          <w:rFonts w:asciiTheme="minorHAnsi" w:eastAsiaTheme="minorEastAsia" w:hAnsiTheme="minorHAnsi" w:cstheme="minorBidi"/>
           <w:noProof/>
           <w:szCs w:val="22"/>
         </w:rPr>
       </w:pPr>
-      <w:hyperlink w:anchor="_Toc288244472" w:history="1">
+      <w:hyperlink w:anchor="_Toc402209114" w:history="1">
         <w:r>
           <w:rPr>
             <w:rStyle w:val="a3"/>
@@ -2594,6 +2651,7 @@
         </w:r>
         <w:r>
           <w:rPr>
+            <w:rFonts w:asciiTheme="minorHAnsi" w:eastAsiaTheme="minorEastAsia" w:hAnsiTheme="minorHAnsi" w:cstheme="minorBidi"/>
             <w:noProof/>
             <w:szCs w:val="22"/>
           </w:rPr>
@@ -2633,7 +2691,7 @@
             <w:noProof/>
             <w:webHidden/>
           </w:rPr>
-          <w:instrText xml:space="preserve"> PAGEREF _Toc288244472 \h </w:instrText>
+          <w:instrText xml:space="preserve"> PAGEREF _Toc402209114 \h </w:instrText>
         </w:r>
         <w:r>
           <w:rPr>
@@ -2653,7 +2711,7 @@
             <w:noProof/>
             <w:webHidden/>
           </w:rPr>
-          <w:t>21</w:t>
+          <w:t>1</w:t>
         </w:r>
         <w:r>
           <w:rPr>
@@ -2672,11 +2730,12 @@
           <w:tab w:val="right" w:leader="dot" w:pos="9628"/>
         </w:tabs>
         <w:rPr>
+          <w:rFonts w:asciiTheme="minorHAnsi" w:eastAsiaTheme="minorEastAsia" w:hAnsiTheme="minorHAnsi" w:cstheme="minorBidi"/>
           <w:noProof/>
           <w:szCs w:val="22"/>
         </w:rPr>
       </w:pPr>
-      <w:hyperlink w:anchor="_Toc288244473" w:history="1">
+      <w:hyperlink w:anchor="_Toc402209115" w:history="1">
         <w:r>
           <w:rPr>
             <w:rStyle w:val="a3"/>
@@ -2686,6 +2745,7 @@
         </w:r>
         <w:r>
           <w:rPr>
+            <w:rFonts w:asciiTheme="minorHAnsi" w:eastAsiaTheme="minorEastAsia" w:hAnsiTheme="minorHAnsi" w:cstheme="minorBidi"/>
             <w:noProof/>
             <w:szCs w:val="22"/>
           </w:rPr>
@@ -2725,7 +2785,7 @@
             <w:noProof/>
             <w:webHidden/>
           </w:rPr>
-          <w:instrText xml:space="preserve"> PAGEREF _Toc288244473 \h </w:instrText>
+          <w:instrText xml:space="preserve"> PAGEREF _Toc402209115 \h </w:instrText>
         </w:r>
         <w:r>
           <w:rPr>
@@ -2745,7 +2805,7 @@
             <w:noProof/>
             <w:webHidden/>
           </w:rPr>
-          <w:t>23</w:t>
+          <w:t>1</w:t>
         </w:r>
         <w:r>
           <w:rPr>
@@ -2764,11 +2824,12 @@
           <w:tab w:val="right" w:leader="dot" w:pos="9628"/>
         </w:tabs>
         <w:rPr>
+          <w:rFonts w:asciiTheme="minorHAnsi" w:eastAsiaTheme="minorEastAsia" w:hAnsiTheme="minorHAnsi" w:cstheme="minorBidi"/>
           <w:noProof/>
           <w:szCs w:val="22"/>
         </w:rPr>
       </w:pPr>
-      <w:hyperlink w:anchor="_Toc288244474" w:history="1">
+      <w:hyperlink w:anchor="_Toc402209116" w:history="1">
         <w:r>
           <w:rPr>
             <w:rStyle w:val="a3"/>
@@ -2778,6 +2839,7 @@
         </w:r>
         <w:r>
           <w:rPr>
+            <w:rFonts w:asciiTheme="minorHAnsi" w:eastAsiaTheme="minorEastAsia" w:hAnsiTheme="minorHAnsi" w:cstheme="minorBidi"/>
             <w:noProof/>
             <w:szCs w:val="22"/>
           </w:rPr>
@@ -2832,7 +2894,7 @@
             <w:noProof/>
             <w:webHidden/>
           </w:rPr>
-          <w:instrText xml:space="preserve"> PAGEREF _Toc288244474 \h </w:instrText>
+          <w:instrText xml:space="preserve"> PAGEREF _Toc402209116 \h </w:instrText>
         </w:r>
         <w:r>
           <w:rPr>
@@ -2852,7 +2914,7 @@
             <w:noProof/>
             <w:webHidden/>
           </w:rPr>
-          <w:t>24</w:t>
+          <w:t>1</w:t>
         </w:r>
         <w:r>
           <w:rPr>
@@ -2871,11 +2933,12 @@
           <w:tab w:val="right" w:leader="dot" w:pos="9628"/>
         </w:tabs>
         <w:rPr>
+          <w:rFonts w:asciiTheme="minorHAnsi" w:eastAsiaTheme="minorEastAsia" w:hAnsiTheme="minorHAnsi" w:cstheme="minorBidi"/>
           <w:noProof/>
           <w:szCs w:val="22"/>
         </w:rPr>
       </w:pPr>
-      <w:hyperlink w:anchor="_Toc288244475" w:history="1">
+      <w:hyperlink w:anchor="_Toc402209117" w:history="1">
         <w:r>
           <w:rPr>
             <w:rStyle w:val="a3"/>
@@ -2885,6 +2948,7 @@
         </w:r>
         <w:r>
           <w:rPr>
+            <w:rFonts w:asciiTheme="minorHAnsi" w:eastAsiaTheme="minorEastAsia" w:hAnsiTheme="minorHAnsi" w:cstheme="minorBidi"/>
             <w:noProof/>
             <w:szCs w:val="22"/>
           </w:rPr>
@@ -2917,7 +2981,7 @@
             <w:noProof/>
             <w:webHidden/>
           </w:rPr>
-          <w:instrText xml:space="preserve"> PAGEREF _Toc288244475 \h </w:instrText>
+          <w:instrText xml:space="preserve"> PAGEREF _Toc402209117 \h </w:instrText>
         </w:r>
         <w:r>
           <w:rPr>
@@ -2937,7 +3001,7 @@
             <w:noProof/>
             <w:webHidden/>
           </w:rPr>
-          <w:t>25</w:t>
+          <w:t>1</w:t>
         </w:r>
         <w:r>
           <w:rPr>
@@ -2956,11 +3020,12 @@
           <w:tab w:val="right" w:leader="dot" w:pos="9628"/>
         </w:tabs>
         <w:rPr>
+          <w:rFonts w:asciiTheme="minorHAnsi" w:eastAsiaTheme="minorEastAsia" w:hAnsiTheme="minorHAnsi" w:cstheme="minorBidi"/>
           <w:noProof/>
           <w:szCs w:val="22"/>
         </w:rPr>
       </w:pPr>
-      <w:hyperlink w:anchor="_Toc288244476" w:history="1">
+      <w:hyperlink w:anchor="_Toc402209118" w:history="1">
         <w:r>
           <w:rPr>
             <w:rStyle w:val="a3"/>
@@ -2970,6 +3035,7 @@
         </w:r>
         <w:r>
           <w:rPr>
+            <w:rFonts w:asciiTheme="minorHAnsi" w:eastAsiaTheme="minorEastAsia" w:hAnsiTheme="minorHAnsi" w:cstheme="minorBidi"/>
             <w:noProof/>
             <w:szCs w:val="22"/>
           </w:rPr>
@@ -3002,7 +3068,7 @@
             <w:noProof/>
             <w:webHidden/>
           </w:rPr>
-          <w:instrText xml:space="preserve"> PAGEREF _Toc288244476 \h </w:instrText>
+          <w:instrText xml:space="preserve"> PAGEREF _Toc402209118 \h </w:instrText>
         </w:r>
         <w:r>
           <w:rPr>
@@ -3022,7 +3088,7 @@
             <w:noProof/>
             <w:webHidden/>
           </w:rPr>
-          <w:t>26</w:t>
+          <w:t>1</w:t>
         </w:r>
         <w:r>
           <w:rPr>
@@ -3041,11 +3107,12 @@
           <w:tab w:val="right" w:leader="dot" w:pos="9628"/>
         </w:tabs>
         <w:rPr>
+          <w:rFonts w:asciiTheme="minorHAnsi" w:eastAsiaTheme="minorEastAsia" w:hAnsiTheme="minorHAnsi" w:cstheme="minorBidi"/>
           <w:noProof/>
           <w:szCs w:val="22"/>
         </w:rPr>
       </w:pPr>
-      <w:hyperlink w:anchor="_Toc288244477" w:history="1">
+      <w:hyperlink w:anchor="_Toc402209119" w:history="1">
         <w:r>
           <w:rPr>
             <w:rStyle w:val="a3"/>
@@ -3055,6 +3122,7 @@
         </w:r>
         <w:r>
           <w:rPr>
+            <w:rFonts w:asciiTheme="minorHAnsi" w:eastAsiaTheme="minorEastAsia" w:hAnsiTheme="minorHAnsi" w:cstheme="minorBidi"/>
             <w:noProof/>
             <w:szCs w:val="22"/>
           </w:rPr>
@@ -3087,7 +3155,7 @@
             <w:noProof/>
             <w:webHidden/>
           </w:rPr>
-          <w:instrText xml:space="preserve"> PAGEREF _Toc288244477 \h </w:instrText>
+          <w:instrText xml:space="preserve"> PAGEREF _Toc402209119 \h </w:instrText>
         </w:r>
         <w:r>
           <w:rPr>
@@ -3107,7 +3175,7 @@
             <w:noProof/>
             <w:webHidden/>
           </w:rPr>
-          <w:t>26</w:t>
+          <w:t>1</w:t>
         </w:r>
         <w:r>
           <w:rPr>
@@ -3126,11 +3194,12 @@
           <w:tab w:val="right" w:leader="dot" w:pos="9628"/>
         </w:tabs>
         <w:rPr>
+          <w:rFonts w:asciiTheme="minorHAnsi" w:eastAsiaTheme="minorEastAsia" w:hAnsiTheme="minorHAnsi" w:cstheme="minorBidi"/>
           <w:noProof/>
           <w:szCs w:val="22"/>
         </w:rPr>
       </w:pPr>
-      <w:hyperlink w:anchor="_Toc288244478" w:history="1">
+      <w:hyperlink w:anchor="_Toc402209120" w:history="1">
         <w:r>
           <w:rPr>
             <w:rStyle w:val="a3"/>
@@ -3140,6 +3209,7 @@
         </w:r>
         <w:r>
           <w:rPr>
+            <w:rFonts w:asciiTheme="minorHAnsi" w:eastAsiaTheme="minorEastAsia" w:hAnsiTheme="minorHAnsi" w:cstheme="minorBidi"/>
             <w:noProof/>
             <w:szCs w:val="22"/>
           </w:rPr>
@@ -3172,7 +3242,7 @@
             <w:noProof/>
             <w:webHidden/>
           </w:rPr>
-          <w:instrText xml:space="preserve"> PAGEREF _Toc288244478 \h </w:instrText>
+          <w:instrText xml:space="preserve"> PAGEREF _Toc402209120 \h </w:instrText>
         </w:r>
         <w:r>
           <w:rPr>
@@ -3192,7 +3262,7 @@
             <w:noProof/>
             <w:webHidden/>
           </w:rPr>
-          <w:t>26</w:t>
+          <w:t>1</w:t>
         </w:r>
         <w:r>
           <w:rPr>
@@ -3211,11 +3281,12 @@
           <w:tab w:val="right" w:leader="dot" w:pos="9628"/>
         </w:tabs>
         <w:rPr>
+          <w:rFonts w:asciiTheme="minorHAnsi" w:eastAsiaTheme="minorEastAsia" w:hAnsiTheme="minorHAnsi" w:cstheme="minorBidi"/>
           <w:noProof/>
           <w:szCs w:val="22"/>
         </w:rPr>
       </w:pPr>
-      <w:hyperlink w:anchor="_Toc288244479" w:history="1">
+      <w:hyperlink w:anchor="_Toc402209121" w:history="1">
         <w:r>
           <w:rPr>
             <w:rStyle w:val="a3"/>
@@ -3225,6 +3296,7 @@
         </w:r>
         <w:r>
           <w:rPr>
+            <w:rFonts w:asciiTheme="minorHAnsi" w:eastAsiaTheme="minorEastAsia" w:hAnsiTheme="minorHAnsi" w:cstheme="minorBidi"/>
             <w:noProof/>
             <w:szCs w:val="22"/>
           </w:rPr>
@@ -3257,7 +3329,7 @@
             <w:noProof/>
             <w:webHidden/>
           </w:rPr>
-          <w:instrText xml:space="preserve"> PAGEREF _Toc288244479 \h </w:instrText>
+          <w:instrText xml:space="preserve"> PAGEREF _Toc402209121 \h </w:instrText>
         </w:r>
         <w:r>
           <w:rPr>
@@ -3277,7 +3349,7 @@
             <w:noProof/>
             <w:webHidden/>
           </w:rPr>
-          <w:t>27</w:t>
+          <w:t>1</w:t>
         </w:r>
         <w:r>
           <w:rPr>
@@ -3296,11 +3368,12 @@
           <w:tab w:val="right" w:leader="dot" w:pos="9628"/>
         </w:tabs>
         <w:rPr>
+          <w:rFonts w:asciiTheme="minorHAnsi" w:eastAsiaTheme="minorEastAsia" w:hAnsiTheme="minorHAnsi" w:cstheme="minorBidi"/>
           <w:noProof/>
           <w:szCs w:val="22"/>
         </w:rPr>
       </w:pPr>
-      <w:hyperlink w:anchor="_Toc288244480" w:history="1">
+      <w:hyperlink w:anchor="_Toc402209122" w:history="1">
         <w:r>
           <w:rPr>
             <w:rStyle w:val="a3"/>
@@ -3310,6 +3383,7 @@
         </w:r>
         <w:r>
           <w:rPr>
+            <w:rFonts w:asciiTheme="minorHAnsi" w:eastAsiaTheme="minorEastAsia" w:hAnsiTheme="minorHAnsi" w:cstheme="minorBidi"/>
             <w:noProof/>
             <w:szCs w:val="22"/>
           </w:rPr>
@@ -3342,7 +3416,7 @@
             <w:noProof/>
             <w:webHidden/>
           </w:rPr>
-          <w:instrText xml:space="preserve"> PAGEREF _Toc288244480 \h </w:instrText>
+          <w:instrText xml:space="preserve"> PAGEREF _Toc402209122 \h </w:instrText>
         </w:r>
         <w:r>
           <w:rPr>
@@ -3362,7 +3436,7 @@
             <w:noProof/>
             <w:webHidden/>
           </w:rPr>
-          <w:t>27</w:t>
+          <w:t>1</w:t>
         </w:r>
         <w:r>
           <w:rPr>
@@ -3381,11 +3455,12 @@
           <w:tab w:val="right" w:leader="dot" w:pos="9628"/>
         </w:tabs>
         <w:rPr>
+          <w:rFonts w:asciiTheme="minorHAnsi" w:eastAsiaTheme="minorEastAsia" w:hAnsiTheme="minorHAnsi" w:cstheme="minorBidi"/>
           <w:noProof/>
           <w:szCs w:val="22"/>
         </w:rPr>
       </w:pPr>
-      <w:hyperlink w:anchor="_Toc288244481" w:history="1">
+      <w:hyperlink w:anchor="_Toc402209123" w:history="1">
         <w:r>
           <w:rPr>
             <w:rStyle w:val="a3"/>
@@ -3395,6 +3470,7 @@
         </w:r>
         <w:r>
           <w:rPr>
+            <w:rFonts w:asciiTheme="minorHAnsi" w:eastAsiaTheme="minorEastAsia" w:hAnsiTheme="minorHAnsi" w:cstheme="minorBidi"/>
             <w:noProof/>
             <w:szCs w:val="22"/>
           </w:rPr>
@@ -3427,7 +3503,7 @@
             <w:noProof/>
             <w:webHidden/>
           </w:rPr>
-          <w:instrText xml:space="preserve"> PAGEREF _Toc288244481 \h </w:instrText>
+          <w:instrText xml:space="preserve"> PAGEREF _Toc402209123 \h </w:instrText>
         </w:r>
         <w:r>
           <w:rPr>
@@ -3447,7 +3523,7 @@
             <w:noProof/>
             <w:webHidden/>
           </w:rPr>
-          <w:t>28</w:t>
+          <w:t>1</w:t>
         </w:r>
         <w:r>
           <w:rPr>
@@ -3466,11 +3542,12 @@
           <w:tab w:val="right" w:leader="dot" w:pos="9628"/>
         </w:tabs>
         <w:rPr>
+          <w:rFonts w:asciiTheme="minorHAnsi" w:eastAsiaTheme="minorEastAsia" w:hAnsiTheme="minorHAnsi" w:cstheme="minorBidi"/>
           <w:noProof/>
           <w:szCs w:val="22"/>
         </w:rPr>
       </w:pPr>
-      <w:hyperlink w:anchor="_Toc288244482" w:history="1">
+      <w:hyperlink w:anchor="_Toc402209124" w:history="1">
         <w:r>
           <w:rPr>
             <w:rStyle w:val="a3"/>
@@ -3480,6 +3557,7 @@
         </w:r>
         <w:r>
           <w:rPr>
+            <w:rFonts w:asciiTheme="minorHAnsi" w:eastAsiaTheme="minorEastAsia" w:hAnsiTheme="minorHAnsi" w:cstheme="minorBidi"/>
             <w:noProof/>
             <w:szCs w:val="22"/>
           </w:rPr>
@@ -3512,7 +3590,7 @@
             <w:noProof/>
             <w:webHidden/>
           </w:rPr>
-          <w:instrText xml:space="preserve"> PAGEREF _Toc288244482 \h </w:instrText>
+          <w:instrText xml:space="preserve"> PAGEREF _Toc402209124 \h </w:instrText>
         </w:r>
         <w:r>
           <w:rPr>
@@ -3532,7 +3610,7 @@
             <w:noProof/>
             <w:webHidden/>
           </w:rPr>
-          <w:t>28</w:t>
+          <w:t>1</w:t>
         </w:r>
         <w:r>
           <w:rPr>
@@ -3551,11 +3629,12 @@
           <w:tab w:val="right" w:leader="dot" w:pos="9628"/>
         </w:tabs>
         <w:rPr>
+          <w:rFonts w:asciiTheme="minorHAnsi" w:eastAsiaTheme="minorEastAsia" w:hAnsiTheme="minorHAnsi" w:cstheme="minorBidi"/>
           <w:noProof/>
           <w:szCs w:val="22"/>
         </w:rPr>
       </w:pPr>
-      <w:hyperlink w:anchor="_Toc288244483" w:history="1">
+      <w:hyperlink w:anchor="_Toc402209125" w:history="1">
         <w:r>
           <w:rPr>
             <w:rStyle w:val="a3"/>
@@ -3565,6 +3644,7 @@
         </w:r>
         <w:r>
           <w:rPr>
+            <w:rFonts w:asciiTheme="minorHAnsi" w:eastAsiaTheme="minorEastAsia" w:hAnsiTheme="minorHAnsi" w:cstheme="minorBidi"/>
             <w:noProof/>
             <w:szCs w:val="22"/>
           </w:rPr>
@@ -3597,7 +3677,7 @@
             <w:noProof/>
             <w:webHidden/>
           </w:rPr>
-          <w:instrText xml:space="preserve"> PAGEREF _Toc288244483 \h </w:instrText>
+          <w:instrText xml:space="preserve"> PAGEREF _Toc402209125 \h </w:instrText>
         </w:r>
         <w:r>
           <w:rPr>
@@ -3617,7 +3697,7 @@
             <w:noProof/>
             <w:webHidden/>
           </w:rPr>
-          <w:t>30</w:t>
+          <w:t>1</w:t>
         </w:r>
         <w:r>
           <w:rPr>
@@ -3636,11 +3716,12 @@
           <w:tab w:val="right" w:leader="dot" w:pos="9628"/>
         </w:tabs>
         <w:rPr>
+          <w:rFonts w:asciiTheme="minorHAnsi" w:eastAsiaTheme="minorEastAsia" w:hAnsiTheme="minorHAnsi" w:cstheme="minorBidi"/>
           <w:noProof/>
           <w:szCs w:val="22"/>
         </w:rPr>
       </w:pPr>
-      <w:hyperlink w:anchor="_Toc288244484" w:history="1">
+      <w:hyperlink w:anchor="_Toc402209126" w:history="1">
         <w:r>
           <w:rPr>
             <w:rStyle w:val="a3"/>
@@ -3650,6 +3731,7 @@
         </w:r>
         <w:r>
           <w:rPr>
+            <w:rFonts w:asciiTheme="minorHAnsi" w:eastAsiaTheme="minorEastAsia" w:hAnsiTheme="minorHAnsi" w:cstheme="minorBidi"/>
             <w:noProof/>
             <w:szCs w:val="22"/>
           </w:rPr>
@@ -3682,7 +3764,7 @@
             <w:noProof/>
             <w:webHidden/>
           </w:rPr>
-          <w:instrText xml:space="preserve"> PAGEREF _Toc288244484 \h </w:instrText>
+          <w:instrText xml:space="preserve"> PAGEREF _Toc402209126 \h </w:instrText>
         </w:r>
         <w:r>
           <w:rPr>
@@ -3702,7 +3784,7 @@
             <w:noProof/>
             <w:webHidden/>
           </w:rPr>
-          <w:t>31</w:t>
+          <w:t>1</w:t>
         </w:r>
         <w:r>
           <w:rPr>
@@ -3721,11 +3803,12 @@
           <w:tab w:val="right" w:leader="dot" w:pos="9628"/>
         </w:tabs>
         <w:rPr>
+          <w:rFonts w:asciiTheme="minorHAnsi" w:eastAsiaTheme="minorEastAsia" w:hAnsiTheme="minorHAnsi" w:cstheme="minorBidi"/>
           <w:noProof/>
           <w:szCs w:val="22"/>
         </w:rPr>
       </w:pPr>
-      <w:hyperlink w:anchor="_Toc288244485" w:history="1">
+      <w:hyperlink w:anchor="_Toc402209127" w:history="1">
         <w:r>
           <w:rPr>
             <w:rStyle w:val="a3"/>
@@ -3735,6 +3818,7 @@
         </w:r>
         <w:r>
           <w:rPr>
+            <w:rFonts w:asciiTheme="minorHAnsi" w:eastAsiaTheme="minorEastAsia" w:hAnsiTheme="minorHAnsi" w:cstheme="minorBidi"/>
             <w:noProof/>
             <w:szCs w:val="22"/>
           </w:rPr>
@@ -3767,7 +3851,7 @@
             <w:noProof/>
             <w:webHidden/>
           </w:rPr>
-          <w:instrText xml:space="preserve"> PAGEREF _Toc288244485 \h </w:instrText>
+          <w:instrText xml:space="preserve"> PAGEREF _Toc402209127 \h </w:instrText>
         </w:r>
         <w:r>
           <w:rPr>
@@ -3787,7 +3871,7 @@
             <w:noProof/>
             <w:webHidden/>
           </w:rPr>
-          <w:t>32</w:t>
+          <w:t>1</w:t>
         </w:r>
         <w:r>
           <w:rPr>
@@ -3806,11 +3890,12 @@
           <w:tab w:val="right" w:leader="dot" w:pos="9628"/>
         </w:tabs>
         <w:rPr>
+          <w:rFonts w:asciiTheme="minorHAnsi" w:eastAsiaTheme="minorEastAsia" w:hAnsiTheme="minorHAnsi" w:cstheme="minorBidi"/>
           <w:noProof/>
           <w:szCs w:val="22"/>
         </w:rPr>
       </w:pPr>
-      <w:hyperlink w:anchor="_Toc288244486" w:history="1">
+      <w:hyperlink w:anchor="_Toc402209128" w:history="1">
         <w:r>
           <w:rPr>
             <w:rStyle w:val="a3"/>
@@ -3820,6 +3905,7 @@
         </w:r>
         <w:r>
           <w:rPr>
+            <w:rFonts w:asciiTheme="minorHAnsi" w:eastAsiaTheme="minorEastAsia" w:hAnsiTheme="minorHAnsi" w:cstheme="minorBidi"/>
             <w:noProof/>
             <w:szCs w:val="22"/>
           </w:rPr>
@@ -3852,7 +3938,7 @@
             <w:noProof/>
             <w:webHidden/>
           </w:rPr>
-          <w:instrText xml:space="preserve"> PAGEREF _Toc288244486 \h </w:instrText>
+          <w:instrText xml:space="preserve"> PAGEREF _Toc402209128 \h </w:instrText>
         </w:r>
         <w:r>
           <w:rPr>
@@ -3872,7 +3958,7 @@
             <w:noProof/>
             <w:webHidden/>
           </w:rPr>
-          <w:t>34</w:t>
+          <w:t>1</w:t>
         </w:r>
         <w:r>
           <w:rPr>
@@ -3891,11 +3977,12 @@
           <w:tab w:val="right" w:leader="dot" w:pos="9628"/>
         </w:tabs>
         <w:rPr>
+          <w:rFonts w:asciiTheme="minorHAnsi" w:eastAsiaTheme="minorEastAsia" w:hAnsiTheme="minorHAnsi" w:cstheme="minorBidi"/>
           <w:noProof/>
           <w:szCs w:val="22"/>
         </w:rPr>
       </w:pPr>
-      <w:hyperlink w:anchor="_Toc288244487" w:history="1">
+      <w:hyperlink w:anchor="_Toc402209129" w:history="1">
         <w:r>
           <w:rPr>
             <w:rStyle w:val="a3"/>
@@ -3905,6 +3992,7 @@
         </w:r>
         <w:r>
           <w:rPr>
+            <w:rFonts w:asciiTheme="minorHAnsi" w:eastAsiaTheme="minorEastAsia" w:hAnsiTheme="minorHAnsi" w:cstheme="minorBidi"/>
             <w:noProof/>
             <w:szCs w:val="22"/>
           </w:rPr>
@@ -3937,7 +4025,7 @@
             <w:noProof/>
             <w:webHidden/>
           </w:rPr>
-          <w:instrText xml:space="preserve"> PAGEREF _Toc288244487 \h </w:instrText>
+          <w:instrText xml:space="preserve"> PAGEREF _Toc402209129 \h </w:instrText>
         </w:r>
         <w:r>
           <w:rPr>
@@ -3957,7 +4045,7 @@
             <w:noProof/>
             <w:webHidden/>
           </w:rPr>
-          <w:t>35</w:t>
+          <w:t>1</w:t>
         </w:r>
         <w:r>
           <w:rPr>
@@ -3976,11 +4064,12 @@
           <w:tab w:val="right" w:leader="dot" w:pos="9628"/>
         </w:tabs>
         <w:rPr>
+          <w:rFonts w:asciiTheme="minorHAnsi" w:eastAsiaTheme="minorEastAsia" w:hAnsiTheme="minorHAnsi" w:cstheme="minorBidi"/>
           <w:noProof/>
           <w:szCs w:val="22"/>
         </w:rPr>
       </w:pPr>
-      <w:hyperlink w:anchor="_Toc288244488" w:history="1">
+      <w:hyperlink w:anchor="_Toc402209130" w:history="1">
         <w:r>
           <w:rPr>
             <w:rStyle w:val="a3"/>
@@ -3990,6 +4079,7 @@
         </w:r>
         <w:r>
           <w:rPr>
+            <w:rFonts w:asciiTheme="minorHAnsi" w:eastAsiaTheme="minorEastAsia" w:hAnsiTheme="minorHAnsi" w:cstheme="minorBidi"/>
             <w:noProof/>
             <w:szCs w:val="22"/>
           </w:rPr>
@@ -4022,7 +4112,7 @@
             <w:noProof/>
             <w:webHidden/>
           </w:rPr>
-          <w:instrText xml:space="preserve"> PAGEREF _Toc288244488 \h </w:instrText>
+          <w:instrText xml:space="preserve"> PAGEREF _Toc402209130 \h </w:instrText>
         </w:r>
         <w:r>
           <w:rPr>
@@ -4042,7 +4132,7 @@
             <w:noProof/>
             <w:webHidden/>
           </w:rPr>
-          <w:t>35</w:t>
+          <w:t>1</w:t>
         </w:r>
         <w:r>
           <w:rPr>
@@ -4061,11 +4151,12 @@
           <w:tab w:val="right" w:leader="dot" w:pos="9628"/>
         </w:tabs>
         <w:rPr>
+          <w:rFonts w:asciiTheme="minorHAnsi" w:eastAsiaTheme="minorEastAsia" w:hAnsiTheme="minorHAnsi" w:cstheme="minorBidi"/>
           <w:noProof/>
           <w:szCs w:val="22"/>
         </w:rPr>
       </w:pPr>
-      <w:hyperlink w:anchor="_Toc288244489" w:history="1">
+      <w:hyperlink w:anchor="_Toc402209131" w:history="1">
         <w:r>
           <w:rPr>
             <w:rStyle w:val="a3"/>
@@ -4075,6 +4166,7 @@
         </w:r>
         <w:r>
           <w:rPr>
+            <w:rFonts w:asciiTheme="minorHAnsi" w:eastAsiaTheme="minorEastAsia" w:hAnsiTheme="minorHAnsi" w:cstheme="minorBidi"/>
             <w:noProof/>
             <w:szCs w:val="22"/>
           </w:rPr>
@@ -4122,7 +4214,7 @@
             <w:noProof/>
             <w:webHidden/>
           </w:rPr>
-          <w:instrText xml:space="preserve"> PAGEREF _Toc288244489 \h </w:instrText>
+          <w:instrText xml:space="preserve"> PAGEREF _Toc402209131 \h </w:instrText>
         </w:r>
         <w:r>
           <w:rPr>
@@ -4142,7 +4234,7 @@
             <w:noProof/>
             <w:webHidden/>
           </w:rPr>
-          <w:t>35</w:t>
+          <w:t>1</w:t>
         </w:r>
         <w:r>
           <w:rPr>
@@ -4161,11 +4253,12 @@
           <w:tab w:val="right" w:leader="dot" w:pos="9628"/>
         </w:tabs>
         <w:rPr>
+          <w:rFonts w:asciiTheme="minorHAnsi" w:eastAsiaTheme="minorEastAsia" w:hAnsiTheme="minorHAnsi" w:cstheme="minorBidi"/>
           <w:noProof/>
           <w:szCs w:val="22"/>
         </w:rPr>
       </w:pPr>
-      <w:hyperlink w:anchor="_Toc288244490" w:history="1">
+      <w:hyperlink w:anchor="_Toc402209132" w:history="1">
         <w:r>
           <w:rPr>
             <w:rStyle w:val="a3"/>
@@ -4175,6 +4268,7 @@
         </w:r>
         <w:r>
           <w:rPr>
+            <w:rFonts w:asciiTheme="minorHAnsi" w:eastAsiaTheme="minorEastAsia" w:hAnsiTheme="minorHAnsi" w:cstheme="minorBidi"/>
             <w:noProof/>
             <w:szCs w:val="22"/>
           </w:rPr>
@@ -4222,7 +4316,7 @@
             <w:noProof/>
             <w:webHidden/>
           </w:rPr>
-          <w:instrText xml:space="preserve"> PAGEREF _Toc288244490 \h </w:instrText>
+          <w:instrText xml:space="preserve"> PAGEREF _Toc402209132 \h </w:instrText>
         </w:r>
         <w:r>
           <w:rPr>
@@ -4242,7 +4336,7 @@
             <w:noProof/>
             <w:webHidden/>
           </w:rPr>
-          <w:t>35</w:t>
+          <w:t>1</w:t>
         </w:r>
         <w:r>
           <w:rPr>
@@ -4261,11 +4355,12 @@
           <w:tab w:val="right" w:leader="dot" w:pos="9628"/>
         </w:tabs>
         <w:rPr>
+          <w:rFonts w:asciiTheme="minorHAnsi" w:eastAsiaTheme="minorEastAsia" w:hAnsiTheme="minorHAnsi" w:cstheme="minorBidi"/>
           <w:noProof/>
           <w:szCs w:val="22"/>
         </w:rPr>
       </w:pPr>
-      <w:hyperlink w:anchor="_Toc288244491" w:history="1">
+      <w:hyperlink w:anchor="_Toc402209133" w:history="1">
         <w:r>
           <w:rPr>
             <w:rStyle w:val="a3"/>
@@ -4275,6 +4370,7 @@
         </w:r>
         <w:r>
           <w:rPr>
+            <w:rFonts w:asciiTheme="minorHAnsi" w:eastAsiaTheme="minorEastAsia" w:hAnsiTheme="minorHAnsi" w:cstheme="minorBidi"/>
             <w:noProof/>
             <w:szCs w:val="22"/>
           </w:rPr>
@@ -4314,7 +4410,7 @@
             <w:noProof/>
             <w:webHidden/>
           </w:rPr>
-          <w:instrText xml:space="preserve"> PAGEREF _Toc288244491 \h </w:instrText>
+          <w:instrText xml:space="preserve"> PAGEREF _Toc402209133 \h </w:instrText>
         </w:r>
         <w:r>
           <w:rPr>
@@ -4334,7 +4430,7 @@
             <w:noProof/>
             <w:webHidden/>
           </w:rPr>
-          <w:t>36</w:t>
+          <w:t>1</w:t>
         </w:r>
         <w:r>
           <w:rPr>
@@ -4353,11 +4449,12 @@
           <w:tab w:val="right" w:leader="dot" w:pos="9628"/>
         </w:tabs>
         <w:rPr>
+          <w:rFonts w:asciiTheme="minorHAnsi" w:eastAsiaTheme="minorEastAsia" w:hAnsiTheme="minorHAnsi" w:cstheme="minorBidi"/>
           <w:noProof/>
           <w:szCs w:val="22"/>
         </w:rPr>
       </w:pPr>
-      <w:hyperlink w:anchor="_Toc288244492" w:history="1">
+      <w:hyperlink w:anchor="_Toc402209134" w:history="1">
         <w:r>
           <w:rPr>
             <w:rStyle w:val="a3"/>
@@ -4367,6 +4464,7 @@
         </w:r>
         <w:r>
           <w:rPr>
+            <w:rFonts w:asciiTheme="minorHAnsi" w:eastAsiaTheme="minorEastAsia" w:hAnsiTheme="minorHAnsi" w:cstheme="minorBidi"/>
             <w:noProof/>
             <w:szCs w:val="22"/>
           </w:rPr>
@@ -4399,7 +4497,7 @@
             <w:noProof/>
             <w:webHidden/>
           </w:rPr>
-          <w:instrText xml:space="preserve"> PAGEREF _Toc288244492 \h </w:instrText>
+          <w:instrText xml:space="preserve"> PAGEREF _Toc402209134 \h </w:instrText>
         </w:r>
         <w:r>
           <w:rPr>
@@ -4419,7 +4517,7 @@
             <w:noProof/>
             <w:webHidden/>
           </w:rPr>
-          <w:t>37</w:t>
+          <w:t>1</w:t>
         </w:r>
         <w:r>
           <w:rPr>
@@ -4438,11 +4536,12 @@
           <w:tab w:val="right" w:leader="dot" w:pos="9628"/>
         </w:tabs>
         <w:rPr>
+          <w:rFonts w:asciiTheme="minorHAnsi" w:eastAsiaTheme="minorEastAsia" w:hAnsiTheme="minorHAnsi" w:cstheme="minorBidi"/>
           <w:noProof/>
           <w:szCs w:val="22"/>
         </w:rPr>
       </w:pPr>
-      <w:hyperlink w:anchor="_Toc288244493" w:history="1">
+      <w:hyperlink w:anchor="_Toc402209135" w:history="1">
         <w:r>
           <w:rPr>
             <w:rStyle w:val="a3"/>
@@ -4452,6 +4551,7 @@
         </w:r>
         <w:r>
           <w:rPr>
+            <w:rFonts w:asciiTheme="minorHAnsi" w:eastAsiaTheme="minorEastAsia" w:hAnsiTheme="minorHAnsi" w:cstheme="minorBidi"/>
             <w:noProof/>
             <w:szCs w:val="22"/>
           </w:rPr>
@@ -4499,7 +4599,7 @@
             <w:noProof/>
             <w:webHidden/>
           </w:rPr>
-          <w:instrText xml:space="preserve"> PAGEREF _Toc288244493 \h </w:instrText>
+          <w:instrText xml:space="preserve"> PAGEREF _Toc402209135 \h </w:instrText>
         </w:r>
         <w:r>
           <w:rPr>
@@ -4519,7 +4619,7 @@
             <w:noProof/>
             <w:webHidden/>
           </w:rPr>
-          <w:t>39</w:t>
+          <w:t>1</w:t>
         </w:r>
         <w:r>
           <w:rPr>
@@ -4538,11 +4638,12 @@
           <w:tab w:val="right" w:leader="dot" w:pos="9628"/>
         </w:tabs>
         <w:rPr>
+          <w:rFonts w:asciiTheme="minorHAnsi" w:eastAsiaTheme="minorEastAsia" w:hAnsiTheme="minorHAnsi" w:cstheme="minorBidi"/>
           <w:noProof/>
           <w:szCs w:val="22"/>
         </w:rPr>
       </w:pPr>
-      <w:hyperlink w:anchor="_Toc288244494" w:history="1">
+      <w:hyperlink w:anchor="_Toc402209136" w:history="1">
         <w:r>
           <w:rPr>
             <w:rStyle w:val="a3"/>
@@ -4552,6 +4653,7 @@
         </w:r>
         <w:r>
           <w:rPr>
+            <w:rFonts w:asciiTheme="minorHAnsi" w:eastAsiaTheme="minorEastAsia" w:hAnsiTheme="minorHAnsi" w:cstheme="minorBidi"/>
             <w:noProof/>
             <w:szCs w:val="22"/>
           </w:rPr>
@@ -4584,7 +4686,7 @@
             <w:noProof/>
             <w:webHidden/>
           </w:rPr>
-          <w:instrText xml:space="preserve"> PAGEREF _Toc288244494 \h </w:instrText>
+          <w:instrText xml:space="preserve"> PAGEREF _Toc402209136 \h </w:instrText>
         </w:r>
         <w:r>
           <w:rPr>
@@ -4604,7 +4706,7 @@
             <w:noProof/>
             <w:webHidden/>
           </w:rPr>
-          <w:t>41</w:t>
+          <w:t>1</w:t>
         </w:r>
         <w:r>
           <w:rPr>
@@ -4623,11 +4725,12 @@
           <w:tab w:val="right" w:leader="dot" w:pos="9628"/>
         </w:tabs>
         <w:rPr>
+          <w:rFonts w:asciiTheme="minorHAnsi" w:eastAsiaTheme="minorEastAsia" w:hAnsiTheme="minorHAnsi" w:cstheme="minorBidi"/>
           <w:noProof/>
           <w:szCs w:val="22"/>
         </w:rPr>
       </w:pPr>
-      <w:hyperlink w:anchor="_Toc288244495" w:history="1">
+      <w:hyperlink w:anchor="_Toc402209137" w:history="1">
         <w:r>
           <w:rPr>
             <w:rStyle w:val="a3"/>
@@ -4637,6 +4740,7 @@
         </w:r>
         <w:r>
           <w:rPr>
+            <w:rFonts w:asciiTheme="minorHAnsi" w:eastAsiaTheme="minorEastAsia" w:hAnsiTheme="minorHAnsi" w:cstheme="minorBidi"/>
             <w:noProof/>
             <w:szCs w:val="22"/>
           </w:rPr>
@@ -4669,7 +4773,7 @@
             <w:noProof/>
             <w:webHidden/>
           </w:rPr>
-          <w:instrText xml:space="preserve"> PAGEREF _Toc288244495 \h </w:instrText>
+          <w:instrText xml:space="preserve"> PAGEREF _Toc402209137 \h </w:instrText>
         </w:r>
         <w:r>
           <w:rPr>
@@ -4689,7 +4793,7 @@
             <w:noProof/>
             <w:webHidden/>
           </w:rPr>
-          <w:t>43</w:t>
+          <w:t>1</w:t>
         </w:r>
         <w:r>
           <w:rPr>
@@ -4734,12 +4838,11 @@
       <w:pPr>
         <w:pStyle w:val="1"/>
       </w:pPr>
-      <w:bookmarkStart w:id="0" w:name="_Toc288244444"/>
-      <w:r>
-        <w:rPr>
-          <w:rFonts w:hint="eastAsia"/>
-        </w:rPr>
-        <w:lastRenderedPageBreak/>
+      <w:bookmarkStart w:id="0" w:name="_Toc402209086"/>
+      <w:r>
+        <w:rPr>
+          <w:rFonts w:hint="eastAsia"/>
+        </w:rPr>
         <w:t>概要</w:t>
       </w:r>
       <w:bookmarkEnd w:id="0"/>
@@ -4751,7 +4854,9 @@
       <w:pPr>
         <w:pStyle w:val="2"/>
       </w:pPr>
-      <w:bookmarkStart w:id="1" w:name="_Toc288244445"/>
+      <w:bookmarkStart w:id="1" w:name="_Toc402209087"/>
+      <w:bookmarkStart w:id="2" w:name="_GoBack"/>
+      <w:bookmarkEnd w:id="2"/>
       <w:r>
         <w:t xml:space="preserve">quickDBExplorer </w:t>
       </w:r>
@@ -5171,14 +5276,14 @@
       <w:pPr>
         <w:pStyle w:val="2"/>
       </w:pPr>
-      <w:bookmarkStart w:id="2" w:name="_Toc288244446"/>
+      <w:bookmarkStart w:id="3" w:name="_Toc402209088"/>
       <w:r>
         <w:rPr>
           <w:rFonts w:hint="eastAsia"/>
         </w:rPr>
         <w:t>動作環境</w:t>
       </w:r>
-      <w:bookmarkEnd w:id="2"/>
+      <w:bookmarkEnd w:id="3"/>
     </w:p>
     <w:p>
       <w:pPr>
@@ -5314,28 +5419,27 @@
       <w:pPr>
         <w:pStyle w:val="1"/>
       </w:pPr>
-      <w:bookmarkStart w:id="3" w:name="_Toc288244447"/>
-      <w:r>
-        <w:rPr>
-          <w:rFonts w:hint="eastAsia"/>
-        </w:rPr>
-        <w:lastRenderedPageBreak/>
+      <w:bookmarkStart w:id="4" w:name="_Toc402209089"/>
+      <w:r>
+        <w:rPr>
+          <w:rFonts w:hint="eastAsia"/>
+        </w:rPr>
         <w:t>利用方法</w:t>
       </w:r>
-      <w:bookmarkEnd w:id="3"/>
+      <w:bookmarkEnd w:id="4"/>
     </w:p>
     <w:p>
       <w:pPr>
         <w:pStyle w:val="2"/>
       </w:pPr>
-      <w:bookmarkStart w:id="4" w:name="_Toc288244448"/>
+      <w:bookmarkStart w:id="5" w:name="_Toc402209090"/>
       <w:r>
         <w:rPr>
           <w:rFonts w:hint="eastAsia"/>
         </w:rPr>
         <w:t>起動方法</w:t>
       </w:r>
-      <w:bookmarkEnd w:id="4"/>
+      <w:bookmarkEnd w:id="5"/>
     </w:p>
     <w:p>
       <w:pPr>
@@ -5697,14 +5801,7 @@
               <w:rPr>
                 <w:rFonts w:hint="eastAsia"/>
               </w:rPr>
-              <w:t>接続先のサーバー名、インスタンス名を検索し一覧表示するので、そこから</w:t>
-            </w:r>
-            <w:r>
-              <w:rPr>
-                <w:rFonts w:hint="eastAsia"/>
-              </w:rPr>
-              <w:lastRenderedPageBreak/>
-              <w:t>選択可能です。</w:t>
+              <w:t>接続先のサーバー名、インスタンス名を検索し一覧表示するので、そこから選択可能です。</w:t>
             </w:r>
           </w:p>
         </w:tc>
@@ -5719,7 +5816,6 @@
               <w:rPr>
                 <w:rFonts w:hint="eastAsia"/>
               </w:rPr>
-              <w:lastRenderedPageBreak/>
               <w:t>4</w:t>
             </w:r>
           </w:p>
@@ -6153,7 +6249,6 @@
         <w:rPr>
           <w:noProof/>
         </w:rPr>
-        <w:lastRenderedPageBreak/>
         <mc:AlternateContent>
           <mc:Choice Requires="wps">
             <w:drawing>
@@ -6359,7 +6454,6 @@
         <w:rPr>
           <w:noProof/>
         </w:rPr>
-        <w:lastRenderedPageBreak/>
         <w:drawing>
           <wp:inline distT="0" distB="0" distL="0" distR="0">
             <wp:extent cx="4598035" cy="4149090"/>
@@ -6452,14 +6546,14 @@
       <w:pPr>
         <w:pStyle w:val="2"/>
       </w:pPr>
-      <w:bookmarkStart w:id="5" w:name="_Toc288244449"/>
+      <w:bookmarkStart w:id="6" w:name="_Toc402209091"/>
       <w:r>
         <w:rPr>
           <w:rFonts w:hint="eastAsia"/>
         </w:rPr>
         <w:t>メインウィンドウ</w:t>
       </w:r>
-      <w:bookmarkEnd w:id="5"/>
+      <w:bookmarkEnd w:id="6"/>
     </w:p>
     <w:p>
       <w:r>
@@ -8101,7 +8195,6 @@
                           <w:p>
                             <w:pPr>
                               <w:rPr>
-                                <w:rFonts w:hint="eastAsia"/>
                                 <w:color w:val="FF0000"/>
                               </w:rPr>
                             </w:pPr>
@@ -8145,7 +8238,6 @@
                     <w:p>
                       <w:pPr>
                         <w:rPr>
-                          <w:rFonts w:hint="eastAsia"/>
                           <w:color w:val="FF0000"/>
                         </w:rPr>
                       </w:pPr>
@@ -8835,7 +8927,7 @@
         <w:pStyle w:val="3"/>
         <w:ind w:left="919"/>
       </w:pPr>
-      <w:bookmarkStart w:id="6" w:name="_Toc288244450"/>
+      <w:bookmarkStart w:id="7" w:name="_Toc402209092"/>
       <w:r>
         <w:rPr>
           <w:rFonts w:hint="eastAsia"/>
@@ -8851,7 +8943,7 @@
         </w:rPr>
         <w:t>選択</w:t>
       </w:r>
-      <w:bookmarkEnd w:id="6"/>
+      <w:bookmarkEnd w:id="7"/>
     </w:p>
     <w:p>
       <w:pPr>
@@ -8965,12 +9057,11 @@
         <w:pStyle w:val="3"/>
         <w:ind w:left="919"/>
       </w:pPr>
-      <w:bookmarkStart w:id="7" w:name="_Toc288244451"/>
-      <w:r>
-        <w:rPr>
-          <w:rFonts w:hint="eastAsia"/>
-        </w:rPr>
-        <w:lastRenderedPageBreak/>
+      <w:bookmarkStart w:id="8" w:name="_Toc402209093"/>
+      <w:r>
+        <w:rPr>
+          <w:rFonts w:hint="eastAsia"/>
+        </w:rPr>
         <w:t>②</w:t>
       </w:r>
       <w:r>
@@ -8982,7 +9073,7 @@
       <w:r>
         <w:t>owner/Role</w:t>
       </w:r>
-      <w:bookmarkEnd w:id="7"/>
+      <w:bookmarkEnd w:id="8"/>
     </w:p>
     <w:p>
       <w:pPr>
@@ -9224,14 +9315,14 @@
         <w:pStyle w:val="3"/>
         <w:ind w:left="919"/>
       </w:pPr>
-      <w:bookmarkStart w:id="8" w:name="_Toc288244452"/>
+      <w:bookmarkStart w:id="9" w:name="_Toc402209094"/>
       <w:r>
         <w:rPr>
           <w:rFonts w:hint="eastAsia"/>
         </w:rPr>
         <w:t>③オブジェクト</w:t>
       </w:r>
-      <w:bookmarkEnd w:id="8"/>
+      <w:bookmarkEnd w:id="9"/>
     </w:p>
     <w:p>
       <w:pPr>
@@ -9807,14 +9898,7 @@
         <w:rPr>
           <w:rFonts w:hint="eastAsia"/>
         </w:rPr>
-        <w:t>」をダブルクリックすることで</w:t>
-      </w:r>
-      <w:r>
-        <w:rPr>
-          <w:rFonts w:hint="eastAsia"/>
-        </w:rPr>
-        <w:lastRenderedPageBreak/>
-        <w:t>指定されている条件に基づき読み込みしなおします。</w:t>
+        <w:t>」をダブルクリックすることで指定されている条件に基づき読み込みしなおします。</w:t>
       </w:r>
     </w:p>
     <w:p>
@@ -10019,14 +10103,14 @@
         <w:pStyle w:val="3"/>
         <w:ind w:left="919"/>
       </w:pPr>
-      <w:bookmarkStart w:id="9" w:name="_Toc288244453"/>
+      <w:bookmarkStart w:id="10" w:name="_Toc402209095"/>
       <w:r>
         <w:rPr>
           <w:rFonts w:hint="eastAsia"/>
         </w:rPr>
         <w:t>④システムユーザー選択</w:t>
       </w:r>
-      <w:bookmarkEnd w:id="9"/>
+      <w:bookmarkEnd w:id="10"/>
     </w:p>
     <w:p>
       <w:pPr>
@@ -10099,7 +10183,7 @@
         <w:pStyle w:val="3"/>
         <w:ind w:left="919"/>
       </w:pPr>
-      <w:bookmarkStart w:id="10" w:name="_Toc288244454"/>
+      <w:bookmarkStart w:id="11" w:name="_Toc402209096"/>
       <w:r>
         <w:rPr>
           <w:rFonts w:hint="eastAsia"/>
@@ -10115,7 +10199,7 @@
         </w:rPr>
         <w:t>を一覧に</w:t>
       </w:r>
-      <w:bookmarkEnd w:id="10"/>
+      <w:bookmarkEnd w:id="11"/>
     </w:p>
     <w:p>
       <w:pPr>
@@ -10168,14 +10252,14 @@
         <w:pStyle w:val="3"/>
         <w:ind w:left="919"/>
       </w:pPr>
-      <w:bookmarkStart w:id="11" w:name="_Toc288244455"/>
+      <w:bookmarkStart w:id="12" w:name="_Toc402209097"/>
       <w:r>
         <w:rPr>
           <w:rFonts w:hint="eastAsia"/>
         </w:rPr>
         <w:t>⑥ソート順</w:t>
       </w:r>
-      <w:bookmarkEnd w:id="11"/>
+      <w:bookmarkEnd w:id="12"/>
     </w:p>
     <w:p>
       <w:pPr>
@@ -10274,14 +10358,14 @@
         <w:pStyle w:val="3"/>
         <w:ind w:left="919"/>
       </w:pPr>
-      <w:bookmarkStart w:id="12" w:name="_Toc288244456"/>
+      <w:bookmarkStart w:id="13" w:name="_Toc402209098"/>
       <w:r>
         <w:rPr>
           <w:rFonts w:hint="eastAsia"/>
         </w:rPr>
         <w:t>⑦出力先</w:t>
       </w:r>
-      <w:bookmarkEnd w:id="12"/>
+      <w:bookmarkEnd w:id="13"/>
     </w:p>
     <w:p>
       <w:pPr>
@@ -10382,14 +10466,14 @@
         <w:pStyle w:val="3"/>
         <w:ind w:left="919"/>
       </w:pPr>
-      <w:bookmarkStart w:id="13" w:name="_Toc288244457"/>
+      <w:bookmarkStart w:id="14" w:name="_Toc402209099"/>
       <w:r>
         <w:rPr>
           <w:rFonts w:hint="eastAsia"/>
         </w:rPr>
         <w:t>⑧出力文字コード</w:t>
       </w:r>
-      <w:bookmarkEnd w:id="13"/>
+      <w:bookmarkEnd w:id="14"/>
     </w:p>
     <w:p>
       <w:pPr>
@@ -10448,12 +10532,11 @@
         <w:pStyle w:val="3"/>
         <w:ind w:left="919"/>
       </w:pPr>
-      <w:bookmarkStart w:id="14" w:name="_Toc288244458"/>
-      <w:r>
-        <w:rPr>
-          <w:rFonts w:hint="eastAsia"/>
-        </w:rPr>
-        <w:lastRenderedPageBreak/>
+      <w:bookmarkStart w:id="15" w:name="_Toc402209100"/>
+      <w:r>
+        <w:rPr>
+          <w:rFonts w:hint="eastAsia"/>
+        </w:rPr>
         <w:t>⑨</w:t>
       </w:r>
       <w:r>
@@ -10465,7 +10548,7 @@
         </w:rPr>
         <w:t>, alias</w:t>
       </w:r>
-      <w:bookmarkEnd w:id="14"/>
+      <w:bookmarkEnd w:id="15"/>
     </w:p>
     <w:p>
       <w:pPr>
@@ -11082,7 +11165,6 @@
           <w:rFonts w:hint="eastAsia"/>
           <w:noProof/>
         </w:rPr>
-        <w:lastRenderedPageBreak/>
         <w:drawing>
           <wp:inline distT="0" distB="0" distL="0" distR="0">
             <wp:extent cx="6116320" cy="3994150"/>
@@ -11317,7 +11399,6 @@
           <w:rFonts w:hint="eastAsia"/>
           <w:noProof/>
         </w:rPr>
-        <w:lastRenderedPageBreak/>
         <w:drawing>
           <wp:inline distT="0" distB="0" distL="0" distR="0">
             <wp:extent cx="5253355" cy="2855595"/>
@@ -11561,7 +11642,6 @@
           <w:rFonts w:hint="eastAsia"/>
           <w:noProof/>
         </w:rPr>
-        <w:lastRenderedPageBreak/>
         <w:drawing>
           <wp:inline distT="0" distB="0" distL="0" distR="0">
             <wp:extent cx="5313680" cy="2915920"/>
@@ -11669,14 +11749,14 @@
         <w:pStyle w:val="3"/>
         <w:ind w:left="919"/>
       </w:pPr>
-      <w:bookmarkStart w:id="15" w:name="_Toc288244459"/>
+      <w:bookmarkStart w:id="16" w:name="_Toc402209101"/>
       <w:r>
         <w:rPr>
           <w:rFonts w:hint="eastAsia"/>
         </w:rPr>
         <w:t>⑩データグリッド</w:t>
       </w:r>
-      <w:bookmarkEnd w:id="15"/>
+      <w:bookmarkEnd w:id="16"/>
     </w:p>
     <w:p>
       <w:pPr>
@@ -11777,14 +11857,14 @@
         <w:pStyle w:val="3"/>
         <w:ind w:left="919"/>
       </w:pPr>
-      <w:bookmarkStart w:id="16" w:name="_Toc288244460"/>
+      <w:bookmarkStart w:id="17" w:name="_Toc402209102"/>
       <w:r>
         <w:rPr>
           <w:rFonts w:hint="eastAsia"/>
         </w:rPr>
         <w:t>⑪操作選択ボタン</w:t>
       </w:r>
-      <w:bookmarkEnd w:id="16"/>
+      <w:bookmarkEnd w:id="17"/>
     </w:p>
     <w:p>
       <w:pPr>
@@ -11859,14 +11939,14 @@
         <w:pStyle w:val="3"/>
         <w:ind w:left="919"/>
       </w:pPr>
-      <w:bookmarkStart w:id="17" w:name="_Toc288244461"/>
+      <w:bookmarkStart w:id="18" w:name="_Toc402209103"/>
       <w:r>
         <w:rPr>
           <w:rFonts w:hint="eastAsia"/>
         </w:rPr>
         <w:t>⑫フィールド属性を表示</w:t>
       </w:r>
-      <w:bookmarkEnd w:id="17"/>
+      <w:bookmarkEnd w:id="18"/>
     </w:p>
     <w:p>
       <w:pPr>
@@ -11914,15 +11994,14 @@
         <w:pStyle w:val="3"/>
         <w:ind w:left="919"/>
       </w:pPr>
-      <w:bookmarkStart w:id="18" w:name="_Toc288244462"/>
-      <w:r>
-        <w:rPr>
-          <w:rFonts w:hint="eastAsia"/>
-        </w:rPr>
-        <w:lastRenderedPageBreak/>
+      <w:bookmarkStart w:id="19" w:name="_Toc402209104"/>
+      <w:r>
+        <w:rPr>
+          <w:rFonts w:hint="eastAsia"/>
+        </w:rPr>
         <w:t>⑬フィールド一覧</w:t>
       </w:r>
-      <w:bookmarkEnd w:id="18"/>
+      <w:bookmarkEnd w:id="19"/>
     </w:p>
     <w:p>
       <w:pPr>
@@ -12221,9 +12300,6 @@
     <w:p>
       <w:pPr>
         <w:ind w:left="420"/>
-        <w:rPr>
-          <w:rFonts w:hint="eastAsia"/>
-        </w:rPr>
       </w:pPr>
     </w:p>
     <w:p>
@@ -12617,7 +12693,6 @@
         <w:rPr>
           <w:rFonts w:hint="eastAsia"/>
         </w:rPr>
-        <w:lastRenderedPageBreak/>
         <w:t>テーブル結合を指定した場合は、同一のフィールドを持つ２つのテーブルの結合する為の</w:t>
       </w:r>
       <w:r>
@@ -13063,13 +13138,7 @@
         <w:rPr>
           <w:rFonts w:hint="eastAsia"/>
         </w:rPr>
-        <w:t xml:space="preserve"> </w:t>
-      </w:r>
-      <w:r>
-        <w:rPr>
-          <w:rFonts w:hint="eastAsia"/>
-        </w:rPr>
-        <w:t>Poco</w:t>
+        <w:t xml:space="preserve"> Poco</w:t>
       </w:r>
       <w:r>
         <w:rPr>
@@ -13099,13 +13168,7 @@
         <w:rPr>
           <w:rFonts w:hint="eastAsia"/>
         </w:rPr>
-        <w:t>を選択した場合</w:t>
-      </w:r>
-      <w:r>
-        <w:rPr>
-          <w:rFonts w:hint="eastAsia"/>
-        </w:rPr>
-        <w:t>選択されたフィールドから</w:t>
+        <w:t>を選択した場合選択されたフィールドから</w:t>
       </w:r>
       <w:r>
         <w:rPr>
@@ -13266,9 +13329,6 @@
     <w:p>
       <w:pPr>
         <w:ind w:left="420"/>
-        <w:rPr>
-          <w:rFonts w:hint="eastAsia"/>
-        </w:rPr>
       </w:pPr>
       <w:r>
         <w:tab/>
@@ -13286,9 +13346,6 @@
     <w:p>
       <w:pPr>
         <w:ind w:left="420"/>
-        <w:rPr>
-          <w:rFonts w:hint="eastAsia"/>
-        </w:rPr>
       </w:pPr>
       <w:r>
         <w:rPr>
@@ -13307,14 +13364,14 @@
         <w:pStyle w:val="3"/>
         <w:ind w:left="919"/>
       </w:pPr>
-      <w:bookmarkStart w:id="19" w:name="_Toc288244463"/>
+      <w:bookmarkStart w:id="20" w:name="_Toc402209105"/>
       <w:r>
         <w:rPr>
           <w:rFonts w:hint="eastAsia"/>
         </w:rPr>
         <w:t>⑭データ編集・データ更新</w:t>
       </w:r>
-      <w:bookmarkEnd w:id="19"/>
+      <w:bookmarkEnd w:id="20"/>
     </w:p>
     <w:p>
       <w:pPr>
@@ -13335,7 +13392,6 @@
         <w:rPr>
           <w:rFonts w:hint="eastAsia"/>
         </w:rPr>
-        <w:lastRenderedPageBreak/>
         <w:t>ただし、データ編集が可能なものは、そのテーブルに</w:t>
       </w:r>
       <w:r>
@@ -13458,14 +13514,14 @@
         <w:pStyle w:val="3"/>
         <w:ind w:left="919"/>
       </w:pPr>
-      <w:bookmarkStart w:id="20" w:name="_Toc288244464"/>
+      <w:bookmarkStart w:id="21" w:name="_Toc402209106"/>
       <w:r>
         <w:rPr>
           <w:rFonts w:hint="eastAsia"/>
         </w:rPr>
         <w:t>⑮グリッド部</w:t>
       </w:r>
-      <w:bookmarkEnd w:id="20"/>
+      <w:bookmarkEnd w:id="21"/>
     </w:p>
     <w:p>
       <w:pPr>
@@ -13813,7 +13869,6 @@
         <w:rPr>
           <w:rFonts w:hint="eastAsia"/>
         </w:rPr>
-        <w:lastRenderedPageBreak/>
         <w:t>画像以外のバイナリデータの場合、</w:t>
       </w:r>
       <w:r>
@@ -14043,7 +14098,6 @@
         <w:rPr>
           <w:rFonts w:hint="eastAsia"/>
         </w:rPr>
-        <w:lastRenderedPageBreak/>
         <w:t>「元に戻す」ボタンを押下すると、</w:t>
       </w:r>
       <w:r>
@@ -14365,14 +14419,7 @@
         <w:rPr>
           <w:rFonts w:hint="eastAsia"/>
         </w:rPr>
-        <w:t>を選択すると、グリッド部の全ての項目をタブ区切形式</w:t>
-      </w:r>
-      <w:r>
-        <w:rPr>
-          <w:rFonts w:hint="eastAsia"/>
-        </w:rPr>
-        <w:lastRenderedPageBreak/>
-        <w:t>でクリップボードにコピーします（行の選択状態に影響されません）</w:t>
+        <w:t>を選択すると、グリッド部の全ての項目をタブ区切形式でクリップボードにコピーします（行の選択状態に影響されません）</w:t>
       </w:r>
       <w:r>
         <w:rPr>
@@ -14613,14 +14660,14 @@
         <w:pStyle w:val="3"/>
         <w:ind w:left="919"/>
       </w:pPr>
-      <w:bookmarkStart w:id="21" w:name="_Toc288244465"/>
+      <w:bookmarkStart w:id="22" w:name="_Toc402209107"/>
       <w:r>
         <w:rPr>
           <w:rFonts w:hint="eastAsia"/>
         </w:rPr>
         <w:t>⑯グリッド操作部</w:t>
       </w:r>
-      <w:bookmarkEnd w:id="21"/>
+      <w:bookmarkEnd w:id="22"/>
     </w:p>
     <w:p>
       <w:pPr>
@@ -14789,7 +14836,6 @@
         <w:rPr>
           <w:rFonts w:hint="eastAsia"/>
         </w:rPr>
-        <w:lastRenderedPageBreak/>
         <w:t>日付書式では、</w:t>
       </w:r>
       <w:r>
@@ -14852,14 +14898,14 @@
         <w:pStyle w:val="3"/>
         <w:ind w:left="919"/>
       </w:pPr>
-      <w:bookmarkStart w:id="22" w:name="_Toc288244466"/>
+      <w:bookmarkStart w:id="23" w:name="_Toc402209108"/>
       <w:r>
         <w:rPr>
           <w:rFonts w:hint="eastAsia"/>
         </w:rPr>
         <w:t>⑰スライダーバー</w:t>
       </w:r>
-      <w:bookmarkEnd w:id="22"/>
+      <w:bookmarkEnd w:id="23"/>
     </w:p>
     <w:p>
       <w:pPr>
@@ -15161,14 +15207,14 @@
       <w:pPr>
         <w:pStyle w:val="2"/>
       </w:pPr>
-      <w:bookmarkStart w:id="23" w:name="_Toc288244467"/>
+      <w:bookmarkStart w:id="24" w:name="_Toc402209109"/>
       <w:r>
         <w:rPr>
           <w:rFonts w:hint="eastAsia"/>
         </w:rPr>
         <w:t>各種操作詳細</w:t>
       </w:r>
-      <w:bookmarkEnd w:id="23"/>
+      <w:bookmarkEnd w:id="24"/>
     </w:p>
     <w:p>
       <w:r>
@@ -15204,7 +15250,7 @@
         <w:pStyle w:val="3"/>
         <w:ind w:left="919"/>
       </w:pPr>
-      <w:bookmarkStart w:id="24" w:name="_Toc288244468"/>
+      <w:bookmarkStart w:id="25" w:name="_Toc402209110"/>
       <w:r>
         <w:t>I</w:t>
       </w:r>
@@ -15220,7 +15266,7 @@
         </w:rPr>
         <w:t>文生成</w:t>
       </w:r>
-      <w:bookmarkEnd w:id="24"/>
+      <w:bookmarkEnd w:id="25"/>
     </w:p>
     <w:p>
       <w:pPr>
@@ -15307,7 +15353,6 @@
         </w:numPr>
       </w:pPr>
       <w:r>
-        <w:lastRenderedPageBreak/>
         <w:t>binary</w:t>
       </w:r>
       <w:r>
@@ -16240,14 +16285,14 @@
         <w:pStyle w:val="3"/>
         <w:ind w:left="919"/>
       </w:pPr>
-      <w:bookmarkStart w:id="25" w:name="_Toc288244469"/>
+      <w:bookmarkStart w:id="26" w:name="_Toc402209111"/>
       <w:r>
         <w:rPr>
           <w:rFonts w:hint="eastAsia"/>
         </w:rPr>
         <w:t>フィールドリスト作成</w:t>
       </w:r>
-      <w:bookmarkEnd w:id="25"/>
+      <w:bookmarkEnd w:id="26"/>
     </w:p>
     <w:p>
       <w:pPr>
@@ -16318,7 +16363,6 @@
               <w:rPr>
                 <w:rFonts w:hint="eastAsia"/>
               </w:rPr>
-              <w:lastRenderedPageBreak/>
               <w:t>選択肢</w:t>
             </w:r>
           </w:p>
@@ -16585,7 +16629,7 @@
         <w:pStyle w:val="3"/>
         <w:ind w:left="919"/>
       </w:pPr>
-      <w:bookmarkStart w:id="26" w:name="_Toc288244470"/>
+      <w:bookmarkStart w:id="27" w:name="_Toc402209112"/>
       <w:r>
         <w:rPr>
           <w:rFonts w:hint="eastAsia"/>
@@ -16598,7 +16642,7 @@
         </w:rPr>
         <w:t>文生成</w:t>
       </w:r>
-      <w:bookmarkEnd w:id="26"/>
+      <w:bookmarkEnd w:id="27"/>
     </w:p>
     <w:p>
       <w:pPr>
@@ -16782,14 +16826,14 @@
         <w:pStyle w:val="3"/>
         <w:ind w:left="919"/>
       </w:pPr>
-      <w:bookmarkStart w:id="27" w:name="_Toc288244471"/>
+      <w:bookmarkStart w:id="28" w:name="_Toc402209113"/>
       <w:r>
         <w:rPr>
           <w:rFonts w:hint="eastAsia"/>
         </w:rPr>
         <w:t>簡易定義文生成</w:t>
       </w:r>
-      <w:bookmarkEnd w:id="27"/>
+      <w:bookmarkEnd w:id="28"/>
     </w:p>
     <w:p>
       <w:pPr>
@@ -16883,14 +16927,7 @@
         <w:rPr>
           <w:rFonts w:hint="eastAsia"/>
         </w:rPr>
-        <w:t>同じフィールドを持つ一時的なワークテーブルを生成する場合などに利用することを想定してい</w:t>
-      </w:r>
-      <w:r>
-        <w:rPr>
-          <w:rFonts w:hint="eastAsia"/>
-        </w:rPr>
-        <w:lastRenderedPageBreak/>
-        <w:t>ます。</w:t>
+        <w:t>同じフィールドを持つ一時的なワークテーブルを生成する場合などに利用することを想定しています。</w:t>
       </w:r>
     </w:p>
     <w:p>
@@ -17330,9 +17367,9 @@
         <w:pStyle w:val="3"/>
         <w:ind w:left="919"/>
       </w:pPr>
-      <w:bookmarkStart w:id="28" w:name="_CSV等作成・読込"/>
-      <w:bookmarkStart w:id="29" w:name="_Toc288244472"/>
-      <w:bookmarkEnd w:id="28"/>
+      <w:bookmarkStart w:id="29" w:name="_CSV等作成・読込"/>
+      <w:bookmarkStart w:id="30" w:name="_Toc402209114"/>
+      <w:bookmarkEnd w:id="29"/>
       <w:r>
         <w:rPr>
           <w:rFonts w:hint="eastAsia"/>
@@ -17345,7 +17382,7 @@
         </w:rPr>
         <w:t>等作成・読込</w:t>
       </w:r>
-      <w:bookmarkEnd w:id="29"/>
+      <w:bookmarkEnd w:id="30"/>
     </w:p>
     <w:p>
       <w:pPr>
@@ -17679,14 +17716,7 @@
               <w:rPr>
                 <w:rFonts w:hint="eastAsia"/>
               </w:rPr>
-              <w:t>フィールド区切り</w:t>
-            </w:r>
-            <w:r>
-              <w:rPr>
-                <w:rFonts w:hint="eastAsia"/>
-              </w:rPr>
-              <w:lastRenderedPageBreak/>
-              <w:t>文字</w:t>
+              <w:t>フィールド区切り文字</w:t>
             </w:r>
           </w:p>
         </w:tc>
@@ -17706,15 +17736,7 @@
               <w:rPr>
                 <w:rFonts w:hint="eastAsia"/>
               </w:rPr>
-              <w:lastRenderedPageBreak/>
-              <w:t>文字列のダブルクォ</w:t>
-            </w:r>
-            <w:r>
-              <w:rPr>
-                <w:rFonts w:hint="eastAsia"/>
-              </w:rPr>
-              <w:lastRenderedPageBreak/>
-              <w:t>ート付き出力</w:t>
+              <w:t>文字列のダブルクォート付き出力</w:t>
             </w:r>
           </w:p>
         </w:tc>
@@ -17732,7 +17754,6 @@
               <w:rPr>
                 <w:rFonts w:hint="eastAsia"/>
               </w:rPr>
-              <w:lastRenderedPageBreak/>
               <w:t>CSV</w:t>
             </w:r>
             <w:r>
@@ -18305,9 +18326,6 @@
     <w:p>
       <w:pPr>
         <w:ind w:left="420"/>
-        <w:rPr>
-          <w:rFonts w:hint="eastAsia"/>
-        </w:rPr>
       </w:pPr>
       <w:r>
         <w:rPr>
@@ -18347,7 +18365,6 @@
           <w:rFonts w:hint="eastAsia"/>
           <w:noProof/>
         </w:rPr>
-        <w:lastRenderedPageBreak/>
         <w:drawing>
           <wp:inline distT="0" distB="0" distL="0" distR="0">
             <wp:extent cx="2458720" cy="966470"/>
@@ -18851,7 +18868,6 @@
         <w:rPr>
           <w:rFonts w:hint="eastAsia"/>
         </w:rPr>
-        <w:lastRenderedPageBreak/>
         <w:t>である必要があります。更新可能な</w:t>
       </w:r>
       <w:r>
@@ -18873,7 +18889,7 @@
         <w:pStyle w:val="3"/>
         <w:ind w:left="919"/>
       </w:pPr>
-      <w:bookmarkStart w:id="30" w:name="_Toc288244473"/>
+      <w:bookmarkStart w:id="31" w:name="_Toc402209115"/>
       <w:r>
         <w:rPr>
           <w:rFonts w:hint="eastAsia"/>
@@ -18886,7 +18902,7 @@
         </w:rPr>
         <w:t>情報表示</w:t>
       </w:r>
-      <w:bookmarkEnd w:id="30"/>
+      <w:bookmarkEnd w:id="31"/>
     </w:p>
     <w:p>
       <w:pPr>
@@ -19090,7 +19106,7 @@
         <w:pStyle w:val="3"/>
         <w:ind w:left="919"/>
       </w:pPr>
-      <w:bookmarkStart w:id="31" w:name="_Toc288244474"/>
+      <w:bookmarkStart w:id="32" w:name="_Toc402209116"/>
       <w:r>
         <w:rPr>
           <w:rFonts w:hint="eastAsia"/>
@@ -19115,7 +19131,7 @@
         </w:rPr>
         <w:t>)</w:t>
       </w:r>
-      <w:bookmarkEnd w:id="31"/>
+      <w:bookmarkEnd w:id="32"/>
     </w:p>
     <w:p>
       <w:pPr>
@@ -19290,7 +19306,6 @@
           <w:rFonts w:hint="eastAsia"/>
           <w:noProof/>
         </w:rPr>
-        <w:lastRenderedPageBreak/>
         <w:drawing>
           <wp:inline distT="0" distB="0" distL="0" distR="0">
             <wp:extent cx="4649470" cy="3416300"/>
@@ -19484,7 +19499,6 @@
         <w:rPr>
           <w:rFonts w:hint="eastAsia"/>
         </w:rPr>
-        <w:lastRenderedPageBreak/>
         <w:t>この画面では、一覧部分から単一選択を実施し、決定もしくはダブルクリックもしくはエンターキーの押下により、選択された文字列</w:t>
       </w:r>
       <w:r>
@@ -19651,14 +19665,14 @@
         <w:pStyle w:val="3"/>
         <w:ind w:left="919"/>
       </w:pPr>
-      <w:bookmarkStart w:id="32" w:name="_Toc288244475"/>
+      <w:bookmarkStart w:id="33" w:name="_Toc402209117"/>
       <w:r>
         <w:rPr>
           <w:rFonts w:hint="eastAsia"/>
         </w:rPr>
         <w:t>クエリアナライザ起動</w:t>
       </w:r>
-      <w:bookmarkEnd w:id="32"/>
+      <w:bookmarkEnd w:id="33"/>
     </w:p>
     <w:p>
       <w:pPr>
@@ -19721,14 +19735,14 @@
         <w:pStyle w:val="3"/>
         <w:ind w:left="919"/>
       </w:pPr>
-      <w:bookmarkStart w:id="33" w:name="_Toc288244476"/>
+      <w:bookmarkStart w:id="34" w:name="_Toc402209118"/>
       <w:r>
         <w:rPr>
           <w:rFonts w:hint="eastAsia"/>
         </w:rPr>
         <w:t>プロファイラ起動</w:t>
       </w:r>
-      <w:bookmarkEnd w:id="33"/>
+      <w:bookmarkEnd w:id="34"/>
     </w:p>
     <w:p>
       <w:pPr>
@@ -19840,14 +19854,14 @@
         <w:pStyle w:val="3"/>
         <w:ind w:left="919"/>
       </w:pPr>
-      <w:bookmarkStart w:id="34" w:name="_Toc288244477"/>
+      <w:bookmarkStart w:id="35" w:name="_Toc402209119"/>
       <w:r>
         <w:rPr>
           <w:rFonts w:hint="eastAsia"/>
         </w:rPr>
         <w:t>エンタープライズマネージャー起動</w:t>
       </w:r>
-      <w:bookmarkEnd w:id="34"/>
+      <w:bookmarkEnd w:id="35"/>
     </w:p>
     <w:p>
       <w:pPr>
@@ -19863,14 +19877,7 @@
         <w:rPr>
           <w:rFonts w:hint="eastAsia"/>
         </w:rPr>
-        <w:t>の場合エンタープライズマネージャーを起動します（自動的な接続は行いませ</w:t>
-      </w:r>
-      <w:r>
-        <w:rPr>
-          <w:rFonts w:hint="eastAsia"/>
-        </w:rPr>
-        <w:lastRenderedPageBreak/>
-        <w:t>ん）。</w:t>
+        <w:t>の場合エンタープライズマネージャーを起動します（自動的な接続は行いません）。</w:t>
       </w:r>
       <w:r>
         <w:rPr>
@@ -19921,14 +19928,14 @@
         <w:pStyle w:val="3"/>
         <w:ind w:left="919"/>
       </w:pPr>
-      <w:bookmarkStart w:id="35" w:name="_Toc288244478"/>
+      <w:bookmarkStart w:id="36" w:name="_Toc402209120"/>
       <w:r>
         <w:rPr>
           <w:rFonts w:hint="eastAsia"/>
         </w:rPr>
         <w:t>依存関係出力</w:t>
       </w:r>
-      <w:bookmarkEnd w:id="35"/>
+      <w:bookmarkEnd w:id="36"/>
     </w:p>
     <w:p>
       <w:pPr>
@@ -20394,14 +20401,14 @@
         <w:pStyle w:val="3"/>
         <w:ind w:left="919"/>
       </w:pPr>
-      <w:bookmarkStart w:id="36" w:name="_Toc288244479"/>
+      <w:bookmarkStart w:id="37" w:name="_Toc402209121"/>
       <w:r>
         <w:rPr>
           <w:rFonts w:hint="eastAsia"/>
         </w:rPr>
         <w:t>データ件数出力</w:t>
       </w:r>
-      <w:bookmarkEnd w:id="36"/>
+      <w:bookmarkEnd w:id="37"/>
     </w:p>
     <w:p>
       <w:pPr>
@@ -20540,14 +20547,14 @@
         <w:pStyle w:val="3"/>
         <w:ind w:left="919"/>
       </w:pPr>
-      <w:bookmarkStart w:id="37" w:name="_Toc288244480"/>
+      <w:bookmarkStart w:id="38" w:name="_Toc402209122"/>
       <w:r>
         <w:rPr>
           <w:rFonts w:hint="eastAsia"/>
         </w:rPr>
         <w:t>データ件数表示</w:t>
       </w:r>
-      <w:bookmarkEnd w:id="37"/>
+      <w:bookmarkEnd w:id="38"/>
     </w:p>
     <w:p>
       <w:pPr>
@@ -20767,14 +20774,14 @@
         <w:pStyle w:val="3"/>
         <w:ind w:left="919"/>
       </w:pPr>
-      <w:bookmarkStart w:id="38" w:name="_Toc288244481"/>
+      <w:bookmarkStart w:id="39" w:name="_Toc402209123"/>
       <w:r>
         <w:rPr>
           <w:rFonts w:hint="eastAsia"/>
         </w:rPr>
         <w:t>統計情報更新</w:t>
       </w:r>
-      <w:bookmarkEnd w:id="38"/>
+      <w:bookmarkEnd w:id="39"/>
     </w:p>
     <w:p>
       <w:pPr>
@@ -20851,14 +20858,14 @@
         <w:pStyle w:val="3"/>
         <w:ind w:left="919"/>
       </w:pPr>
-      <w:bookmarkStart w:id="39" w:name="_Toc288244482"/>
+      <w:bookmarkStart w:id="40" w:name="_Toc402209124"/>
       <w:r>
         <w:rPr>
           <w:rFonts w:hint="eastAsia"/>
         </w:rPr>
         <w:t>各種クエリ実行（オブジェクト引数）</w:t>
       </w:r>
-      <w:bookmarkEnd w:id="39"/>
+      <w:bookmarkEnd w:id="40"/>
     </w:p>
     <w:p>
       <w:pPr>
@@ -20879,7 +20886,6 @@
         <w:rPr>
           <w:rFonts w:hint="eastAsia"/>
         </w:rPr>
-        <w:lastRenderedPageBreak/>
         <w:t>複数のオブジェクトの指定が可能です。</w:t>
       </w:r>
     </w:p>
@@ -21403,15 +21409,14 @@
         <w:pStyle w:val="3"/>
         <w:ind w:left="919"/>
       </w:pPr>
-      <w:bookmarkStart w:id="40" w:name="_Toc288244483"/>
-      <w:r>
-        <w:rPr>
-          <w:rFonts w:hint="eastAsia"/>
-        </w:rPr>
-        <w:lastRenderedPageBreak/>
+      <w:bookmarkStart w:id="41" w:name="_Toc402209125"/>
+      <w:r>
+        <w:rPr>
+          <w:rFonts w:hint="eastAsia"/>
+        </w:rPr>
         <w:t>オブジェクト情報表示</w:t>
       </w:r>
-      <w:bookmarkEnd w:id="40"/>
+      <w:bookmarkEnd w:id="41"/>
     </w:p>
     <w:p>
       <w:pPr>
@@ -21630,14 +21635,14 @@
         <w:pStyle w:val="3"/>
         <w:ind w:left="919"/>
       </w:pPr>
-      <w:bookmarkStart w:id="41" w:name="_Toc288244484"/>
+      <w:bookmarkStart w:id="42" w:name="_Toc402209126"/>
       <w:r>
         <w:rPr>
           <w:rFonts w:hint="eastAsia"/>
         </w:rPr>
         <w:t>オブジェクト検索</w:t>
       </w:r>
-      <w:bookmarkEnd w:id="41"/>
+      <w:bookmarkEnd w:id="42"/>
     </w:p>
     <w:p>
       <w:r>
@@ -21665,7 +21670,6 @@
           <w:rFonts w:hint="eastAsia"/>
           <w:noProof/>
         </w:rPr>
-        <w:lastRenderedPageBreak/>
         <w:drawing>
           <wp:inline distT="0" distB="0" distL="0" distR="0">
             <wp:extent cx="4649470" cy="3002280"/>
@@ -22027,7 +22031,6 @@
           <w:rFonts w:hint="eastAsia"/>
           <w:noProof/>
         </w:rPr>
-        <w:lastRenderedPageBreak/>
         <w:drawing>
           <wp:inline distT="0" distB="0" distL="0" distR="0">
             <wp:extent cx="5330825" cy="3217545"/>
@@ -22248,14 +22251,14 @@
         <w:pStyle w:val="3"/>
         <w:ind w:left="919"/>
       </w:pPr>
-      <w:bookmarkStart w:id="42" w:name="_Toc288244485"/>
+      <w:bookmarkStart w:id="43" w:name="_Toc402209127"/>
       <w:r>
         <w:rPr>
           <w:rFonts w:hint="eastAsia"/>
         </w:rPr>
         <w:t>クエリ指定結果表示</w:t>
       </w:r>
-      <w:bookmarkEnd w:id="42"/>
+      <w:bookmarkEnd w:id="43"/>
     </w:p>
     <w:p>
       <w:pPr>
@@ -22300,14 +22303,7 @@
         <w:rPr>
           <w:rFonts w:hint="eastAsia"/>
         </w:rPr>
-        <w:t>文生</w:t>
-      </w:r>
-      <w:r>
-        <w:rPr>
-          <w:rFonts w:hint="eastAsia"/>
-        </w:rPr>
-        <w:lastRenderedPageBreak/>
-        <w:t>成など</w:t>
+        <w:t>文生成など</w:t>
       </w:r>
       <w:r>
         <w:rPr>
@@ -22527,14 +22523,7 @@
         <w:rPr>
           <w:rFonts w:hint="eastAsia"/>
         </w:rPr>
-        <w:t>この画面では、一覧部分から単一選択を実施し、決定もしくはダブルクリックもしくはエンターキ</w:t>
-      </w:r>
-      <w:r>
-        <w:rPr>
-          <w:rFonts w:hint="eastAsia"/>
-        </w:rPr>
-        <w:lastRenderedPageBreak/>
-        <w:t>ーの押下により、選択された文字列</w:t>
+        <w:t>この画面では、一覧部分から単一選択を実施し、決定もしくはダブルクリックもしくはエンターキーの押下により、選択された文字列</w:t>
       </w:r>
       <w:r>
         <w:rPr>
@@ -22696,14 +22685,14 @@
         <w:pStyle w:val="3"/>
         <w:ind w:left="919"/>
       </w:pPr>
-      <w:bookmarkStart w:id="43" w:name="_Toc288244486"/>
+      <w:bookmarkStart w:id="44" w:name="_Toc402209128"/>
       <w:r>
         <w:rPr>
           <w:rFonts w:hint="eastAsia"/>
         </w:rPr>
         <w:t>指定オブジェクト選択</w:t>
       </w:r>
-      <w:bookmarkEnd w:id="43"/>
+      <w:bookmarkEnd w:id="44"/>
     </w:p>
     <w:p>
       <w:r>
@@ -22837,7 +22826,6 @@
         <w:rPr>
           <w:rFonts w:hint="eastAsia"/>
         </w:rPr>
-        <w:lastRenderedPageBreak/>
         <w:t>区切り文字として</w:t>
       </w:r>
     </w:p>
@@ -23005,14 +22993,14 @@
         <w:pStyle w:val="3"/>
         <w:ind w:left="919"/>
       </w:pPr>
-      <w:bookmarkStart w:id="44" w:name="_Toc288244487"/>
+      <w:bookmarkStart w:id="45" w:name="_Toc402209129"/>
       <w:r>
         <w:rPr>
           <w:rFonts w:hint="eastAsia"/>
         </w:rPr>
         <w:t>オブジェクト情報再読込</w:t>
       </w:r>
-      <w:bookmarkEnd w:id="44"/>
+      <w:bookmarkEnd w:id="45"/>
     </w:p>
     <w:p>
       <w:r>
@@ -23120,14 +23108,14 @@
       <w:pPr>
         <w:pStyle w:val="2"/>
       </w:pPr>
-      <w:bookmarkStart w:id="45" w:name="_Toc288244488"/>
+      <w:bookmarkStart w:id="46" w:name="_Toc402209130"/>
       <w:r>
         <w:rPr>
           <w:rFonts w:hint="eastAsia"/>
         </w:rPr>
         <w:t>メニュー</w:t>
       </w:r>
-      <w:bookmarkEnd w:id="45"/>
+      <w:bookmarkEnd w:id="46"/>
     </w:p>
     <w:p>
       <w:r>
@@ -23199,7 +23187,7 @@
         <w:pStyle w:val="3"/>
         <w:ind w:left="919"/>
       </w:pPr>
-      <w:bookmarkStart w:id="46" w:name="_Toc288244489"/>
+      <w:bookmarkStart w:id="47" w:name="_Toc402209131"/>
       <w:r>
         <w:rPr>
           <w:rFonts w:hint="eastAsia"/>
@@ -23218,7 +23206,7 @@
         </w:rPr>
         <w:t>メニュー</w:t>
       </w:r>
-      <w:bookmarkEnd w:id="46"/>
+      <w:bookmarkEnd w:id="47"/>
     </w:p>
     <w:p>
       <w:r>
@@ -23348,7 +23336,7 @@
         <w:pStyle w:val="3"/>
         <w:ind w:left="919"/>
       </w:pPr>
-      <w:bookmarkStart w:id="47" w:name="_Toc288244490"/>
+      <w:bookmarkStart w:id="48" w:name="_Toc402209132"/>
       <w:r>
         <w:rPr>
           <w:rFonts w:hint="eastAsia"/>
@@ -23367,7 +23355,7 @@
         </w:rPr>
         <w:t>メニュー</w:t>
       </w:r>
-      <w:bookmarkEnd w:id="47"/>
+      <w:bookmarkEnd w:id="48"/>
     </w:p>
     <w:p>
       <w:r>
@@ -23402,7 +23390,6 @@
         <w:rPr>
           <w:rFonts w:hint="eastAsia"/>
         </w:rPr>
-        <w:lastRenderedPageBreak/>
         <w:t>ウィンドウの切り替えは</w:t>
       </w:r>
       <w:r>
@@ -23493,7 +23480,7 @@
         <w:pStyle w:val="3"/>
         <w:ind w:left="919"/>
       </w:pPr>
-      <w:bookmarkStart w:id="48" w:name="_Toc288244491"/>
+      <w:bookmarkStart w:id="49" w:name="_Toc402209133"/>
       <w:r>
         <w:rPr>
           <w:rFonts w:hint="eastAsia"/>
@@ -23506,7 +23493,7 @@
         </w:rPr>
         <w:t>メニュー</w:t>
       </w:r>
-      <w:bookmarkEnd w:id="48"/>
+      <w:bookmarkEnd w:id="49"/>
     </w:p>
     <w:p>
       <w:r>
@@ -23645,7 +23632,6 @@
         <w:rPr>
           <w:rFonts w:hint="eastAsia"/>
         </w:rPr>
-        <w:lastRenderedPageBreak/>
         <w:t>Bookmark</w:t>
       </w:r>
       <w:r>
@@ -24018,14 +24004,14 @@
         <w:pStyle w:val="3"/>
         <w:ind w:left="919"/>
       </w:pPr>
-      <w:bookmarkStart w:id="49" w:name="_Toc288244492"/>
+      <w:bookmarkStart w:id="50" w:name="_Toc402209134"/>
       <w:r>
         <w:rPr>
           <w:rFonts w:hint="eastAsia"/>
         </w:rPr>
         <w:t>外部ツールメニュー</w:t>
       </w:r>
-      <w:bookmarkEnd w:id="49"/>
+      <w:bookmarkEnd w:id="50"/>
     </w:p>
     <w:p>
       <w:r>
@@ -24050,7 +24036,6 @@
           <w:rFonts w:hint="eastAsia"/>
           <w:noProof/>
         </w:rPr>
-        <w:lastRenderedPageBreak/>
         <w:drawing>
           <wp:inline distT="0" distB="0" distL="0" distR="0">
             <wp:extent cx="3787140" cy="1198880"/>
@@ -24473,7 +24458,6 @@
               <w:rPr>
                 <w:rFonts w:hint="eastAsia"/>
               </w:rPr>
-              <w:lastRenderedPageBreak/>
               <w:t>任意指定</w:t>
             </w:r>
           </w:p>
@@ -24490,7 +24474,6 @@
               <w:rPr>
                 <w:rFonts w:hint="eastAsia"/>
               </w:rPr>
-              <w:lastRenderedPageBreak/>
               <w:t>コマンドに挿入</w:t>
             </w:r>
           </w:p>
@@ -25743,7 +25726,7 @@
         <w:pStyle w:val="3"/>
         <w:ind w:left="919"/>
       </w:pPr>
-      <w:bookmarkStart w:id="50" w:name="_Toc288244493"/>
+      <w:bookmarkStart w:id="51" w:name="_Toc402209135"/>
       <w:r>
         <w:rPr>
           <w:rFonts w:hint="eastAsia"/>
@@ -25762,7 +25745,7 @@
         </w:rPr>
         <w:t>メニュー</w:t>
       </w:r>
-      <w:bookmarkEnd w:id="50"/>
+      <w:bookmarkEnd w:id="51"/>
     </w:p>
     <w:p>
       <w:pPr>
@@ -25775,14 +25758,7 @@
         <w:rPr>
           <w:rFonts w:hint="eastAsia"/>
         </w:rPr>
-        <w:t>「最新バージョンのチェック」を選択することで、一次配布先に現在利用しているバージョンより</w:t>
-      </w:r>
-      <w:r>
-        <w:rPr>
-          <w:rFonts w:hint="eastAsia"/>
-        </w:rPr>
-        <w:lastRenderedPageBreak/>
-        <w:t>新しいものが公開されていないかをチェックします</w:t>
+        <w:t>「最新バージョンのチェック」を選択することで、一次配布先に現在利用しているバージョンより新しいものが公開されていないかをチェックします</w:t>
       </w:r>
       <w:r>
         <w:rPr>
@@ -25860,15 +25836,14 @@
       <w:pPr>
         <w:pStyle w:val="1"/>
       </w:pPr>
-      <w:bookmarkStart w:id="51" w:name="_Toc288244494"/>
-      <w:r>
-        <w:rPr>
-          <w:rFonts w:hint="eastAsia"/>
-        </w:rPr>
-        <w:lastRenderedPageBreak/>
+      <w:bookmarkStart w:id="52" w:name="_Toc402209136"/>
+      <w:r>
+        <w:rPr>
+          <w:rFonts w:hint="eastAsia"/>
+        </w:rPr>
         <w:t>注意点・その他</w:t>
       </w:r>
-      <w:bookmarkEnd w:id="51"/>
+      <w:bookmarkEnd w:id="52"/>
     </w:p>
     <w:p>
       <w:pPr>
@@ -25904,8 +25879,6 @@
         </w:rPr>
         <w:t>は既にサポートが終了しています。なるべく早くの後継バージョンへの移行を検討してください。</w:t>
       </w:r>
-      <w:bookmarkStart w:id="52" w:name="_GoBack"/>
-      <w:bookmarkEnd w:id="52"/>
     </w:p>
     <w:p>
       <w:pPr>
@@ -26417,7 +26390,6 @@
           <w:rFonts w:hint="eastAsia"/>
           <w:noProof/>
         </w:rPr>
-        <w:lastRenderedPageBreak/>
         <mc:AlternateContent>
           <mc:Choice Requires="wps">
             <w:drawing>
@@ -27006,12 +26978,11 @@
       <w:pPr>
         <w:pStyle w:val="1"/>
       </w:pPr>
-      <w:bookmarkStart w:id="53" w:name="_Toc288244495"/>
-      <w:r>
-        <w:rPr>
-          <w:rFonts w:hint="eastAsia"/>
-        </w:rPr>
-        <w:lastRenderedPageBreak/>
+      <w:bookmarkStart w:id="53" w:name="_Toc402209137"/>
+      <w:r>
+        <w:rPr>
+          <w:rFonts w:hint="eastAsia"/>
+        </w:rPr>
         <w:t>ライセンス等</w:t>
       </w:r>
       <w:bookmarkEnd w:id="53"/>

</xml_diff>